<commit_message>
modulo admin y user en login
</commit_message>
<xml_diff>
--- a/backend/bd and archives/Manual de instalación del proyecto Gimnasio Virtual.docx
+++ b/backend/bd and archives/Manual de instalación del proyecto Gimnasio Virtual.docx
@@ -2506,11 +2506,28 @@
           </wp:inline>
         </w:drawing>
       </w:r>
+    </w:p>
+    <w:p/>
+    <w:p>
+      <w:pPr>
+        <w:pStyle w:val="Ttulo"/>
+      </w:pPr>
+      <w:r>
+        <w:t xml:space="preserve">Crear </w:t>
+      </w:r>
+      <w:proofErr w:type="spellStart"/>
+      <w:r>
+        <w:t>register</w:t>
+      </w:r>
+      <w:proofErr w:type="spellEnd"/>
+      <w:r>
+        <w:t xml:space="preserve"> propio </w:t>
+      </w:r>
+    </w:p>
+    <w:p>
       <w:bookmarkStart w:id="0" w:name="_GoBack"/>
       <w:bookmarkEnd w:id="0"/>
     </w:p>
-    <w:p/>
-    <w:p/>
     <w:sectPr>
       <w:pgSz w:w="12240" w:h="15840"/>
       <w:pgMar w:top="1417" w:right="1701" w:bottom="1417" w:left="1701" w:header="708" w:footer="708" w:gutter="0"/>
@@ -3203,6 +3220,40 @@
       <w:spacing w:val="15"/>
     </w:rPr>
   </w:style>
+  <w:style w:type="paragraph" w:styleId="Ttulo">
+    <w:name w:val="Title"/>
+    <w:basedOn w:val="Normal"/>
+    <w:next w:val="Normal"/>
+    <w:link w:val="TtuloCar"/>
+    <w:uiPriority w:val="10"/>
+    <w:qFormat/>
+    <w:rsid w:val="000C3110"/>
+    <w:pPr>
+      <w:spacing w:after="0" w:line="240" w:lineRule="auto"/>
+      <w:contextualSpacing/>
+    </w:pPr>
+    <w:rPr>
+      <w:rFonts w:asciiTheme="majorHAnsi" w:eastAsiaTheme="majorEastAsia" w:hAnsiTheme="majorHAnsi" w:cstheme="majorBidi"/>
+      <w:spacing w:val="-10"/>
+      <w:kern w:val="28"/>
+      <w:sz w:val="56"/>
+      <w:szCs w:val="56"/>
+    </w:rPr>
+  </w:style>
+  <w:style w:type="character" w:customStyle="1" w:styleId="TtuloCar">
+    <w:name w:val="Título Car"/>
+    <w:basedOn w:val="Fuentedeprrafopredeter"/>
+    <w:link w:val="Ttulo"/>
+    <w:uiPriority w:val="10"/>
+    <w:rsid w:val="000C3110"/>
+    <w:rPr>
+      <w:rFonts w:asciiTheme="majorHAnsi" w:eastAsiaTheme="majorEastAsia" w:hAnsiTheme="majorHAnsi" w:cstheme="majorBidi"/>
+      <w:spacing w:val="-10"/>
+      <w:kern w:val="28"/>
+      <w:sz w:val="56"/>
+      <w:szCs w:val="56"/>
+    </w:rPr>
+  </w:style>
 </w:styles>
 </file>
 

</xml_diff>

<commit_message>
creacion de modulos admin y user
</commit_message>
<xml_diff>
--- a/backend/bd and archives/Manual de instalación del proyecto Gimnasio Virtual.docx
+++ b/backend/bd and archives/Manual de instalación del proyecto Gimnasio Virtual.docx
@@ -2525,8 +2525,58 @@
       </w:r>
     </w:p>
     <w:p>
+      <w:pPr>
+        <w:pStyle w:val="Ttulo"/>
+      </w:pPr>
+      <w:r>
+        <w:t>Pruebas de conexión intranet</w:t>
+      </w:r>
+    </w:p>
+    <w:p>
       <w:bookmarkStart w:id="0" w:name="_GoBack"/>
       <w:bookmarkEnd w:id="0"/>
+    </w:p>
+    <w:p>
+      <w:r>
+        <w:rPr>
+          <w:noProof/>
+        </w:rPr>
+        <w:drawing>
+          <wp:inline distT="0" distB="0" distL="0" distR="0" wp14:anchorId="450ED9E7" wp14:editId="65CA5AD7">
+            <wp:extent cx="5612130" cy="3155315"/>
+            <wp:effectExtent l="0" t="0" r="7620" b="6985"/>
+            <wp:docPr id="7" name="Imagen 7"/>
+            <wp:cNvGraphicFramePr>
+              <a:graphicFrameLocks xmlns:a="http://schemas.openxmlformats.org/drawingml/2006/main" noChangeAspect="1"/>
+            </wp:cNvGraphicFramePr>
+            <a:graphic xmlns:a="http://schemas.openxmlformats.org/drawingml/2006/main">
+              <a:graphicData uri="http://schemas.openxmlformats.org/drawingml/2006/picture">
+                <pic:pic xmlns:pic="http://schemas.openxmlformats.org/drawingml/2006/picture">
+                  <pic:nvPicPr>
+                    <pic:cNvPr id="1" name=""/>
+                    <pic:cNvPicPr/>
+                  </pic:nvPicPr>
+                  <pic:blipFill>
+                    <a:blip r:embed="rId35"/>
+                    <a:stretch>
+                      <a:fillRect/>
+                    </a:stretch>
+                  </pic:blipFill>
+                  <pic:spPr>
+                    <a:xfrm>
+                      <a:off x="0" y="0"/>
+                      <a:ext cx="5612130" cy="3155315"/>
+                    </a:xfrm>
+                    <a:prstGeom prst="rect">
+                      <a:avLst/>
+                    </a:prstGeom>
+                  </pic:spPr>
+                </pic:pic>
+              </a:graphicData>
+            </a:graphic>
+          </wp:inline>
+        </w:drawing>
+      </w:r>
     </w:p>
     <w:sectPr>
       <w:pgSz w:w="12240" w:h="15840"/>

</xml_diff>

<commit_message>
vista control usuarios no funcional
</commit_message>
<xml_diff>
--- a/backend/bd and archives/Manual de instalación del proyecto Gimnasio Virtual.docx
+++ b/backend/bd and archives/Manual de instalación del proyecto Gimnasio Virtual.docx
@@ -1749,6 +1749,9 @@
         </w:rPr>
       </w:pPr>
       <w:r>
+        <w:rPr>
+          <w:rStyle w:val="SubttuloCar"/>
+        </w:rPr>
         <w:t>Crear espacio de trabajo en el editor de texto</w:t>
       </w:r>
       <w:r>
@@ -1800,6 +1803,7 @@
     </w:p>
     <w:p>
       <w:pPr>
+        <w:pStyle w:val="Subttulo"/>
         <w:rPr>
           <w:noProof/>
         </w:rPr>
@@ -1809,6 +1813,17 @@
           <w:noProof/>
         </w:rPr>
         <w:t>Cambiar el nombre del proyecto app</w:t>
+      </w:r>
+      <w:r>
+        <w:rPr>
+          <w:noProof/>
+        </w:rPr>
+        <w:t>:</w:t>
+      </w:r>
+    </w:p>
+    <w:p>
+      <w:r>
+        <w:t>Esta acción no es necesaria, ya que puede generar errores de enrutamiento por a dependencia del nombre App</w:t>
       </w:r>
     </w:p>
     <w:p>
@@ -2526,16 +2541,14 @@
     </w:p>
     <w:p>
       <w:pPr>
-        <w:pStyle w:val="Ttulo"/>
+        <w:pStyle w:val="Subttulo"/>
       </w:pPr>
       <w:r>
         <w:t>Pruebas de conexión intranet</w:t>
       </w:r>
     </w:p>
-    <w:p>
-      <w:bookmarkStart w:id="0" w:name="_GoBack"/>
-      <w:bookmarkEnd w:id="0"/>
-    </w:p>
+    <w:p/>
+    <w:p/>
     <w:p>
       <w:r>
         <w:rPr>
@@ -2577,6 +2590,51 @@
           </wp:inline>
         </w:drawing>
       </w:r>
+    </w:p>
+    <w:p>
+      <w:r>
+        <w:rPr>
+          <w:noProof/>
+        </w:rPr>
+        <w:lastRenderedPageBreak/>
+        <w:drawing>
+          <wp:inline distT="0" distB="0" distL="0" distR="0" wp14:anchorId="12342445" wp14:editId="75602EB9">
+            <wp:extent cx="5612130" cy="3155315"/>
+            <wp:effectExtent l="0" t="0" r="7620" b="6985"/>
+            <wp:docPr id="17" name="Imagen 17"/>
+            <wp:cNvGraphicFramePr>
+              <a:graphicFrameLocks xmlns:a="http://schemas.openxmlformats.org/drawingml/2006/main" noChangeAspect="1"/>
+            </wp:cNvGraphicFramePr>
+            <a:graphic xmlns:a="http://schemas.openxmlformats.org/drawingml/2006/main">
+              <a:graphicData uri="http://schemas.openxmlformats.org/drawingml/2006/picture">
+                <pic:pic xmlns:pic="http://schemas.openxmlformats.org/drawingml/2006/picture">
+                  <pic:nvPicPr>
+                    <pic:cNvPr id="1" name=""/>
+                    <pic:cNvPicPr/>
+                  </pic:nvPicPr>
+                  <pic:blipFill>
+                    <a:blip r:embed="rId36"/>
+                    <a:stretch>
+                      <a:fillRect/>
+                    </a:stretch>
+                  </pic:blipFill>
+                  <pic:spPr>
+                    <a:xfrm>
+                      <a:off x="0" y="0"/>
+                      <a:ext cx="5612130" cy="3155315"/>
+                    </a:xfrm>
+                    <a:prstGeom prst="rect">
+                      <a:avLst/>
+                    </a:prstGeom>
+                  </pic:spPr>
+                </pic:pic>
+              </a:graphicData>
+            </a:graphic>
+          </wp:inline>
+        </w:drawing>
+      </w:r>
+      <w:bookmarkStart w:id="0" w:name="_GoBack"/>
+      <w:bookmarkEnd w:id="0"/>
     </w:p>
     <w:sectPr>
       <w:pgSz w:w="12240" w:h="15840"/>

</xml_diff>

<commit_message>
creacion de cms generico
</commit_message>
<xml_diff>
--- a/backend/bd and archives/Manual de instalación del proyecto Gimnasio Virtual.docx
+++ b/backend/bd and archives/Manual de instalación del proyecto Gimnasio Virtual.docx
@@ -405,7 +405,11 @@
     <w:sdt>
       <w:sdtPr>
         <w:rPr>
-          <w:lang w:val="es-ES"/>
+          <w:rFonts w:asciiTheme="minorHAnsi" w:eastAsiaTheme="minorHAnsi" w:hAnsiTheme="minorHAnsi" w:cstheme="minorBidi"/>
+          <w:color w:val="auto"/>
+          <w:sz w:val="22"/>
+          <w:szCs w:val="22"/>
+          <w:lang w:val="es-ES" w:eastAsia="en-US"/>
         </w:rPr>
         <w:id w:val="-503744577"/>
         <w:docPartObj>
@@ -415,13 +419,8 @@
       </w:sdtPr>
       <w:sdtEndPr>
         <w:rPr>
-          <w:rFonts w:asciiTheme="minorHAnsi" w:eastAsiaTheme="minorHAnsi" w:hAnsiTheme="minorHAnsi" w:cstheme="minorBidi"/>
           <w:b/>
           <w:bCs/>
-          <w:color w:val="auto"/>
-          <w:sz w:val="22"/>
-          <w:szCs w:val="22"/>
-          <w:lang w:eastAsia="en-US"/>
         </w:rPr>
       </w:sdtEndPr>
       <w:sdtContent>
@@ -4179,8 +4178,6 @@
       <w:r>
         <w:t xml:space="preserve"> ,a</w:t>
       </w:r>
-      <w:bookmarkStart w:id="11" w:name="_GoBack"/>
-      <w:bookmarkEnd w:id="11"/>
       <w:r>
         <w:t>brir la carpeta Bienestar</w:t>
       </w:r>
@@ -4391,14 +4388,14 @@
           <w:noProof/>
         </w:rPr>
       </w:pPr>
-      <w:bookmarkStart w:id="12" w:name="_Toc5277352"/>
+      <w:bookmarkStart w:id="11" w:name="_Toc5277352"/>
       <w:r>
         <w:rPr>
           <w:noProof/>
         </w:rPr>
         <w:t>Cambiar propiedades en el archivo composer.json</w:t>
       </w:r>
-      <w:bookmarkEnd w:id="12"/>
+      <w:bookmarkEnd w:id="11"/>
     </w:p>
     <w:p>
       <w:pPr>
@@ -4593,7 +4590,7 @@
           <w:noProof/>
         </w:rPr>
       </w:pPr>
-      <w:bookmarkStart w:id="13" w:name="_Toc5277353"/>
+      <w:bookmarkStart w:id="12" w:name="_Toc5277353"/>
       <w:r>
         <w:rPr>
           <w:noProof/>
@@ -4607,7 +4604,7 @@
         </w:rPr>
         <w:t>:</w:t>
       </w:r>
-      <w:bookmarkEnd w:id="13"/>
+      <w:bookmarkEnd w:id="12"/>
     </w:p>
     <w:p>
       <w:r>
@@ -4734,32 +4731,32 @@
       <w:pPr>
         <w:pStyle w:val="Ttulo2"/>
       </w:pPr>
-      <w:bookmarkStart w:id="14" w:name="_Toc5277354"/>
+      <w:bookmarkStart w:id="13" w:name="_Toc5277354"/>
       <w:r>
         <w:t>Colocar el proyecto en modo desarrollador</w:t>
       </w:r>
+      <w:bookmarkEnd w:id="13"/>
+    </w:p>
+    <w:p>
+      <w:pPr>
+        <w:pStyle w:val="Ttulo3"/>
+        <w:rPr>
+          <w:u w:val="single"/>
+        </w:rPr>
+      </w:pPr>
+      <w:bookmarkStart w:id="14" w:name="_Toc5277355"/>
+      <w:r>
+        <w:t xml:space="preserve">Configurar </w:t>
+      </w:r>
+      <w:proofErr w:type="spellStart"/>
+      <w:r>
+        <w:t>timezone</w:t>
+      </w:r>
+      <w:proofErr w:type="spellEnd"/>
+      <w:r>
+        <w:t xml:space="preserve"> e idioma por defecto</w:t>
+      </w:r>
       <w:bookmarkEnd w:id="14"/>
-    </w:p>
-    <w:p>
-      <w:pPr>
-        <w:pStyle w:val="Ttulo3"/>
-        <w:rPr>
-          <w:u w:val="single"/>
-        </w:rPr>
-      </w:pPr>
-      <w:bookmarkStart w:id="15" w:name="_Toc5277355"/>
-      <w:r>
-        <w:t xml:space="preserve">Configurar </w:t>
-      </w:r>
-      <w:proofErr w:type="spellStart"/>
-      <w:r>
-        <w:t>timezone</w:t>
-      </w:r>
-      <w:proofErr w:type="spellEnd"/>
-      <w:r>
-        <w:t xml:space="preserve"> e idioma por defecto</w:t>
-      </w:r>
-      <w:bookmarkEnd w:id="15"/>
     </w:p>
     <w:p>
       <w:pPr>
@@ -4951,13 +4948,7 @@
         <w:t>APP_DEBUG, true</w:t>
       </w:r>
       <w:r>
-        <w:t xml:space="preserve">, y digitamos el resto de </w:t>
-      </w:r>
-      <w:r>
-        <w:t>las configuraciones</w:t>
-      </w:r>
-      <w:r>
-        <w:t xml:space="preserve"> de la </w:t>
+        <w:t xml:space="preserve">, y digitamos el resto de las configuraciones de la </w:t>
       </w:r>
       <w:proofErr w:type="gramStart"/>
       <w:r>
@@ -5017,11 +5008,11 @@
       <w:pPr>
         <w:pStyle w:val="Ttulo3"/>
       </w:pPr>
-      <w:bookmarkStart w:id="16" w:name="_Toc5277356"/>
+      <w:bookmarkStart w:id="15" w:name="_Toc5277356"/>
       <w:r>
         <w:t>Configuración base de datos por defecto</w:t>
       </w:r>
-      <w:bookmarkEnd w:id="16"/>
+      <w:bookmarkEnd w:id="15"/>
     </w:p>
     <w:p>
       <w:r>
@@ -5163,14 +5154,14 @@
           <w:noProof/>
         </w:rPr>
       </w:pPr>
-      <w:bookmarkStart w:id="17" w:name="_Toc5277357"/>
+      <w:bookmarkStart w:id="16" w:name="_Toc5277357"/>
       <w:r>
         <w:rPr>
           <w:noProof/>
         </w:rPr>
         <w:t>Creacion de los modelos de la base de datos en laravel</w:t>
       </w:r>
-      <w:bookmarkEnd w:id="17"/>
+      <w:bookmarkEnd w:id="16"/>
     </w:p>
     <w:p>
       <w:pPr>
@@ -5408,14 +5399,14 @@
           <w:noProof/>
         </w:rPr>
       </w:pPr>
-      <w:bookmarkStart w:id="18" w:name="_Toc5277358"/>
+      <w:bookmarkStart w:id="17" w:name="_Toc5277358"/>
       <w:r>
         <w:rPr>
           <w:noProof/>
         </w:rPr>
         <w:t>Modulo de auntenticacion</w:t>
       </w:r>
-      <w:bookmarkEnd w:id="18"/>
+      <w:bookmarkEnd w:id="17"/>
     </w:p>
     <w:p>
       <w:r>
@@ -5554,7 +5545,7 @@
       <w:pPr>
         <w:pStyle w:val="Ttulo1"/>
       </w:pPr>
-      <w:bookmarkStart w:id="19" w:name="_Toc5277359"/>
+      <w:bookmarkStart w:id="18" w:name="_Toc5277359"/>
       <w:r>
         <w:lastRenderedPageBreak/>
         <w:t xml:space="preserve">Crear </w:t>
@@ -5562,61 +5553,61 @@
       <w:r>
         <w:t>funciones de registro</w:t>
       </w:r>
+      <w:bookmarkEnd w:id="18"/>
+    </w:p>
+    <w:p>
+      <w:r>
+        <w:t>En cada controlador crearemos una función de</w:t>
+      </w:r>
+      <w:r>
+        <w:t xml:space="preserve"> </w:t>
+      </w:r>
+      <w:r>
+        <w:t>registros propios para los formularios.</w:t>
+      </w:r>
+    </w:p>
+    <w:p>
+      <w:pPr>
+        <w:pStyle w:val="Ttulo2"/>
+      </w:pPr>
+      <w:bookmarkStart w:id="19" w:name="_Toc5277360"/>
+      <w:r>
+        <w:t>Control de Usuario</w:t>
+      </w:r>
       <w:bookmarkEnd w:id="19"/>
     </w:p>
     <w:p>
       <w:r>
-        <w:t>En cada controlador crearemos una función de</w:t>
+        <w:t xml:space="preserve">En este ejemplo se </w:t>
+      </w:r>
+      <w:r>
+        <w:t>mostrará</w:t>
       </w:r>
       <w:r>
         <w:t xml:space="preserve"> </w:t>
       </w:r>
       <w:r>
-        <w:t>registros propios para los formularios.</w:t>
-      </w:r>
-    </w:p>
-    <w:p>
-      <w:pPr>
-        <w:pStyle w:val="Ttulo2"/>
-      </w:pPr>
-      <w:bookmarkStart w:id="20" w:name="_Toc5277360"/>
-      <w:r>
-        <w:t>Control de Usuario</w:t>
+        <w:t>cómo</w:t>
+      </w:r>
+      <w:r>
+        <w:t xml:space="preserve"> funciona el </w:t>
+      </w:r>
+      <w:r>
+        <w:t>registro</w:t>
+      </w:r>
+      <w:r>
+        <w:t xml:space="preserve"> de usuarios</w:t>
+      </w:r>
+    </w:p>
+    <w:p>
+      <w:pPr>
+        <w:pStyle w:val="Ttulo3"/>
+      </w:pPr>
+      <w:bookmarkStart w:id="20" w:name="_Toc5277361"/>
+      <w:r>
+        <w:t>Librerías y dependencias necesarias</w:t>
       </w:r>
       <w:bookmarkEnd w:id="20"/>
-    </w:p>
-    <w:p>
-      <w:r>
-        <w:t xml:space="preserve">En este ejemplo se </w:t>
-      </w:r>
-      <w:r>
-        <w:t>mostrará</w:t>
-      </w:r>
-      <w:r>
-        <w:t xml:space="preserve"> </w:t>
-      </w:r>
-      <w:r>
-        <w:t>cómo</w:t>
-      </w:r>
-      <w:r>
-        <w:t xml:space="preserve"> funciona el </w:t>
-      </w:r>
-      <w:r>
-        <w:t>registro</w:t>
-      </w:r>
-      <w:r>
-        <w:t xml:space="preserve"> de usuarios</w:t>
-      </w:r>
-    </w:p>
-    <w:p>
-      <w:pPr>
-        <w:pStyle w:val="Ttulo3"/>
-      </w:pPr>
-      <w:bookmarkStart w:id="21" w:name="_Toc5277361"/>
-      <w:r>
-        <w:t>Librerías y dependencias necesarias</w:t>
-      </w:r>
-      <w:bookmarkEnd w:id="21"/>
     </w:p>
     <w:p>
       <w:r>
@@ -5664,11 +5655,11 @@
       <w:pPr>
         <w:pStyle w:val="Ttulo3"/>
       </w:pPr>
-      <w:bookmarkStart w:id="22" w:name="_Toc5277362"/>
+      <w:bookmarkStart w:id="21" w:name="_Toc5277362"/>
       <w:r>
         <w:t>Función de registro por defecto de tipo usuario.</w:t>
       </w:r>
-      <w:bookmarkEnd w:id="22"/>
+      <w:bookmarkEnd w:id="21"/>
       <w:r>
         <w:t xml:space="preserve"> </w:t>
       </w:r>
@@ -5800,20 +5791,11 @@
       </w:r>
       <w:proofErr w:type="spellStart"/>
       <w:r>
-        <w:t>créate_</w:t>
-      </w:r>
-      <w:r>
-        <w:t>register</w:t>
+        <w:t>créate_register</w:t>
       </w:r>
       <w:proofErr w:type="spellEnd"/>
       <w:r>
-        <w:t>” de tipo ‘</w:t>
-      </w:r>
-      <w:r>
-        <w:t>GET</w:t>
-      </w:r>
-      <w:r>
-        <w:t xml:space="preserve">. </w:t>
+        <w:t xml:space="preserve">” de tipo ‘GET. </w:t>
       </w:r>
     </w:p>
     <w:p>
@@ -5871,7 +5853,7 @@
         </w:rPr>
         <w:br w:type="page"/>
       </w:r>
-      <w:bookmarkStart w:id="23" w:name="_Toc5277363"/>
+      <w:bookmarkStart w:id="22" w:name="_Toc5277363"/>
       <w:r>
         <w:rPr>
           <w:noProof/>
@@ -5879,7 +5861,7 @@
         <w:lastRenderedPageBreak/>
         <w:t>Rutas de las funciones get y post</w:t>
       </w:r>
-      <w:bookmarkEnd w:id="23"/>
+      <w:bookmarkEnd w:id="22"/>
     </w:p>
     <w:p>
       <w:r>
@@ -5940,11 +5922,11 @@
       <w:pPr>
         <w:pStyle w:val="Ttulo1"/>
       </w:pPr>
-      <w:bookmarkStart w:id="24" w:name="_Toc5277364"/>
+      <w:bookmarkStart w:id="23" w:name="_Toc5277364"/>
       <w:r>
         <w:t>Pruebas de conexión intranet</w:t>
       </w:r>
-      <w:bookmarkEnd w:id="24"/>
+      <w:bookmarkEnd w:id="23"/>
       <w:r>
         <w:t xml:space="preserve"> </w:t>
       </w:r>
@@ -6130,37 +6112,37 @@
         <w:pStyle w:val="Ttulo1"/>
         <w:spacing w:before="360" w:after="40" w:line="240" w:lineRule="auto"/>
       </w:pPr>
-      <w:bookmarkStart w:id="25" w:name="_Toc4958340"/>
-      <w:bookmarkStart w:id="26" w:name="_Toc5277365"/>
+      <w:bookmarkStart w:id="24" w:name="_Toc4958340"/>
+      <w:bookmarkStart w:id="25" w:name="_Toc5277365"/>
       <w:r>
         <w:lastRenderedPageBreak/>
         <w:t>Manejo de errores</w:t>
       </w:r>
+      <w:bookmarkEnd w:id="24"/>
       <w:bookmarkEnd w:id="25"/>
+    </w:p>
+    <w:p>
+      <w:pPr>
+        <w:pStyle w:val="Ttulo2"/>
+      </w:pPr>
+      <w:bookmarkStart w:id="26" w:name="_Toc5277366"/>
+      <w:proofErr w:type="spellStart"/>
+      <w:r>
+        <w:t>Runtime</w:t>
+      </w:r>
+      <w:proofErr w:type="spellEnd"/>
+      <w:r>
+        <w:t xml:space="preserve"> </w:t>
+      </w:r>
+      <w:proofErr w:type="spellStart"/>
+      <w:r>
+        <w:t>Exception</w:t>
+      </w:r>
+      <w:proofErr w:type="spellEnd"/>
+      <w:r>
+        <w:t>:</w:t>
+      </w:r>
       <w:bookmarkEnd w:id="26"/>
-    </w:p>
-    <w:p>
-      <w:pPr>
-        <w:pStyle w:val="Ttulo2"/>
-      </w:pPr>
-      <w:bookmarkStart w:id="27" w:name="_Toc5277366"/>
-      <w:proofErr w:type="spellStart"/>
-      <w:r>
-        <w:t>Runtime</w:t>
-      </w:r>
-      <w:proofErr w:type="spellEnd"/>
-      <w:r>
-        <w:t xml:space="preserve"> </w:t>
-      </w:r>
-      <w:proofErr w:type="spellStart"/>
-      <w:r>
-        <w:t>Exception</w:t>
-      </w:r>
-      <w:proofErr w:type="spellEnd"/>
-      <w:r>
-        <w:t>:</w:t>
-      </w:r>
-      <w:bookmarkEnd w:id="27"/>
     </w:p>
     <w:p>
       <w:r>
@@ -6517,11 +6499,11 @@
       <w:pPr>
         <w:pStyle w:val="Ttulo2"/>
       </w:pPr>
-      <w:bookmarkStart w:id="28" w:name="_Toc5277367"/>
+      <w:bookmarkStart w:id="27" w:name="_Toc5277367"/>
       <w:r>
         <w:t>Error en la migración</w:t>
       </w:r>
-      <w:bookmarkEnd w:id="28"/>
+      <w:bookmarkEnd w:id="27"/>
     </w:p>
     <w:p>
       <w:r>
@@ -6574,17 +6556,23 @@
       </w:r>
       <w:proofErr w:type="spellStart"/>
       <w:r>
-        <w:t>por que</w:t>
+        <w:t>por</w:t>
+      </w:r>
+      <w:r>
+        <w:t xml:space="preserve"> </w:t>
+      </w:r>
+      <w:bookmarkStart w:id="28" w:name="_GoBack"/>
+      <w:bookmarkEnd w:id="28"/>
+      <w:r>
+        <w:t>que</w:t>
       </w:r>
       <w:proofErr w:type="spellEnd"/>
       <w:r>
         <w:t xml:space="preserve"> hay datos guardados en la configuración y en la cache que no se han actualizado. Esto se soluciona eliminado la cache mediante la siguiente </w:t>
       </w:r>
-      <w:proofErr w:type="spellStart"/>
-      <w:r>
-        <w:t>liena</w:t>
-      </w:r>
-      <w:proofErr w:type="spellEnd"/>
+      <w:r>
+        <w:t>línea</w:t>
+      </w:r>
       <w:r>
         <w:t xml:space="preserve"> de comandos</w:t>
       </w:r>
@@ -6675,6 +6663,227 @@
       </w:r>
     </w:p>
     <w:p/>
+    <w:p>
+      <w:pPr>
+        <w:pStyle w:val="Ttulo2"/>
+      </w:pPr>
+    </w:p>
+    <w:p>
+      <w:pPr>
+        <w:pStyle w:val="Ttulo2"/>
+      </w:pPr>
+    </w:p>
+    <w:p>
+      <w:pPr>
+        <w:pStyle w:val="Ttulo2"/>
+      </w:pPr>
+    </w:p>
+    <w:p>
+      <w:pPr>
+        <w:pStyle w:val="Ttulo2"/>
+      </w:pPr>
+    </w:p>
+    <w:p>
+      <w:pPr>
+        <w:pStyle w:val="Ttulo2"/>
+      </w:pPr>
+    </w:p>
+    <w:p>
+      <w:pPr>
+        <w:pStyle w:val="Ttulo2"/>
+      </w:pPr>
+    </w:p>
+    <w:p>
+      <w:pPr>
+        <w:pStyle w:val="Ttulo2"/>
+      </w:pPr>
+    </w:p>
+    <w:p/>
+    <w:p>
+      <w:pPr>
+        <w:pStyle w:val="Ttulo2"/>
+      </w:pPr>
+      <w:r>
+        <w:lastRenderedPageBreak/>
+        <w:t xml:space="preserve">Error </w:t>
+      </w:r>
+      <w:proofErr w:type="spellStart"/>
+      <w:r>
+        <w:t>user</w:t>
+      </w:r>
+      <w:proofErr w:type="spellEnd"/>
+      <w:r>
+        <w:t xml:space="preserve"> no encontrado</w:t>
+      </w:r>
+    </w:p>
+    <w:p>
+      <w:pPr>
+        <w:rPr>
+          <w:u w:val="single"/>
+        </w:rPr>
+      </w:pPr>
+      <w:r>
+        <w:t>Este error se presenta por que no se reconocen los datos que pide la vista, es un error en el controlador</w:t>
+      </w:r>
+    </w:p>
+    <w:p>
+      <w:pPr>
+        <w:rPr>
+          <w:noProof/>
+        </w:rPr>
+      </w:pPr>
+    </w:p>
+    <w:p>
+      <w:r>
+        <w:rPr>
+          <w:noProof/>
+        </w:rPr>
+        <w:drawing>
+          <wp:inline distT="0" distB="0" distL="0" distR="0" wp14:anchorId="1B94EC10" wp14:editId="6BB714EB">
+            <wp:extent cx="5398936" cy="2490027"/>
+            <wp:effectExtent l="0" t="0" r="0" b="5715"/>
+            <wp:docPr id="2" name="Imagen 2"/>
+            <wp:cNvGraphicFramePr>
+              <a:graphicFrameLocks xmlns:a="http://schemas.openxmlformats.org/drawingml/2006/main" noChangeAspect="1"/>
+            </wp:cNvGraphicFramePr>
+            <a:graphic xmlns:a="http://schemas.openxmlformats.org/drawingml/2006/main">
+              <a:graphicData uri="http://schemas.openxmlformats.org/drawingml/2006/picture">
+                <pic:pic xmlns:pic="http://schemas.openxmlformats.org/drawingml/2006/picture">
+                  <pic:nvPicPr>
+                    <pic:cNvPr id="1" name=""/>
+                    <pic:cNvPicPr/>
+                  </pic:nvPicPr>
+                  <pic:blipFill rotWithShape="1">
+                    <a:blip r:embed="rId54"/>
+                    <a:srcRect t="13356" r="1383" b="5747"/>
+                    <a:stretch/>
+                  </pic:blipFill>
+                  <pic:spPr bwMode="auto">
+                    <a:xfrm>
+                      <a:off x="0" y="0"/>
+                      <a:ext cx="5406413" cy="2493475"/>
+                    </a:xfrm>
+                    <a:prstGeom prst="rect">
+                      <a:avLst/>
+                    </a:prstGeom>
+                    <a:ln>
+                      <a:noFill/>
+                    </a:ln>
+                    <a:extLst>
+                      <a:ext uri="{53640926-AAD7-44D8-BBD7-CCE9431645EC}">
+                        <a14:shadowObscured xmlns:a14="http://schemas.microsoft.com/office/drawing/2010/main"/>
+                      </a:ext>
+                    </a:extLst>
+                  </pic:spPr>
+                </pic:pic>
+              </a:graphicData>
+            </a:graphic>
+          </wp:inline>
+        </w:drawing>
+      </w:r>
+    </w:p>
+    <w:p>
+      <w:r>
+        <w:t xml:space="preserve">Este error se presenta por que no estamos enviando los datos </w:t>
+      </w:r>
+      <w:r>
+        <w:t>desde el controlador a la tabla, se corrige enviando los datos por parámetro a la vista</w:t>
+      </w:r>
+    </w:p>
+    <w:p>
+      <w:r>
+        <w:rPr>
+          <w:noProof/>
+        </w:rPr>
+        <w:drawing>
+          <wp:inline distT="0" distB="0" distL="0" distR="0" wp14:anchorId="25CC1C45" wp14:editId="20298153">
+            <wp:extent cx="4248150" cy="1314450"/>
+            <wp:effectExtent l="0" t="0" r="0" b="0"/>
+            <wp:docPr id="8" name="Imagen 8"/>
+            <wp:cNvGraphicFramePr>
+              <a:graphicFrameLocks xmlns:a="http://schemas.openxmlformats.org/drawingml/2006/main" noChangeAspect="1"/>
+            </wp:cNvGraphicFramePr>
+            <a:graphic xmlns:a="http://schemas.openxmlformats.org/drawingml/2006/main">
+              <a:graphicData uri="http://schemas.openxmlformats.org/drawingml/2006/picture">
+                <pic:pic xmlns:pic="http://schemas.openxmlformats.org/drawingml/2006/picture">
+                  <pic:nvPicPr>
+                    <pic:cNvPr id="1" name=""/>
+                    <pic:cNvPicPr/>
+                  </pic:nvPicPr>
+                  <pic:blipFill>
+                    <a:blip r:embed="rId55"/>
+                    <a:stretch>
+                      <a:fillRect/>
+                    </a:stretch>
+                  </pic:blipFill>
+                  <pic:spPr>
+                    <a:xfrm>
+                      <a:off x="0" y="0"/>
+                      <a:ext cx="4248150" cy="1314450"/>
+                    </a:xfrm>
+                    <a:prstGeom prst="rect">
+                      <a:avLst/>
+                    </a:prstGeom>
+                  </pic:spPr>
+                </pic:pic>
+              </a:graphicData>
+            </a:graphic>
+          </wp:inline>
+        </w:drawing>
+      </w:r>
+    </w:p>
+    <w:p>
+      <w:r>
+        <w:t xml:space="preserve">Llamado del controlador desde </w:t>
+      </w:r>
+      <w:proofErr w:type="spellStart"/>
+      <w:r>
+        <w:t>web.php</w:t>
+      </w:r>
+      <w:proofErr w:type="spellEnd"/>
+    </w:p>
+    <w:p>
+      <w:r>
+        <w:rPr>
+          <w:noProof/>
+        </w:rPr>
+        <w:drawing>
+          <wp:inline distT="0" distB="0" distL="0" distR="0" wp14:anchorId="6AD596D1" wp14:editId="046175FE">
+            <wp:extent cx="4437605" cy="2035534"/>
+            <wp:effectExtent l="0" t="0" r="1270" b="3175"/>
+            <wp:docPr id="15" name="Imagen 15"/>
+            <wp:cNvGraphicFramePr>
+              <a:graphicFrameLocks xmlns:a="http://schemas.openxmlformats.org/drawingml/2006/main" noChangeAspect="1"/>
+            </wp:cNvGraphicFramePr>
+            <a:graphic xmlns:a="http://schemas.openxmlformats.org/drawingml/2006/main">
+              <a:graphicData uri="http://schemas.openxmlformats.org/drawingml/2006/picture">
+                <pic:pic xmlns:pic="http://schemas.openxmlformats.org/drawingml/2006/picture">
+                  <pic:nvPicPr>
+                    <pic:cNvPr id="1" name=""/>
+                    <pic:cNvPicPr/>
+                  </pic:nvPicPr>
+                  <pic:blipFill>
+                    <a:blip r:embed="rId56"/>
+                    <a:stretch>
+                      <a:fillRect/>
+                    </a:stretch>
+                  </pic:blipFill>
+                  <pic:spPr>
+                    <a:xfrm>
+                      <a:off x="0" y="0"/>
+                      <a:ext cx="4454397" cy="2043236"/>
+                    </a:xfrm>
+                    <a:prstGeom prst="rect">
+                      <a:avLst/>
+                    </a:prstGeom>
+                  </pic:spPr>
+                </pic:pic>
+              </a:graphicData>
+            </a:graphic>
+          </wp:inline>
+        </w:drawing>
+      </w:r>
+    </w:p>
     <w:sectPr>
       <w:pgSz w:w="12240" w:h="15840"/>
       <w:pgMar w:top="1417" w:right="1701" w:bottom="1417" w:left="1701" w:header="708" w:footer="708" w:gutter="0"/>
@@ -7434,6 +7643,7 @@
   <w:style w:type="character" w:default="1" w:styleId="Fuentedeprrafopredeter">
     <w:name w:val="Default Paragraph Font"/>
     <w:uiPriority w:val="1"/>
+    <w:semiHidden/>
     <w:unhideWhenUsed/>
   </w:style>
   <w:style w:type="table" w:default="1" w:styleId="Tablanormal">

</xml_diff>

<commit_message>
Version funcional de lista y regsitro de usuarios
</commit_message>
<xml_diff>
--- a/backend/bd and archives/Manual de instalación del proyecto Gimnasio Virtual.docx
+++ b/backend/bd and archives/Manual de instalación del proyecto Gimnasio Virtual.docx
@@ -6084,8 +6084,6 @@
       <w:r>
         <w:t xml:space="preserve"> etc.</w:t>
       </w:r>
-      <w:bookmarkStart w:id="23" w:name="_GoBack"/>
-      <w:bookmarkEnd w:id="23"/>
     </w:p>
     <w:p>
       <w:r>
@@ -6142,11 +6140,11 @@
       <w:pPr>
         <w:pStyle w:val="Ttulo1"/>
       </w:pPr>
-      <w:bookmarkStart w:id="24" w:name="_Toc5277364"/>
+      <w:bookmarkStart w:id="23" w:name="_Toc5277364"/>
       <w:r>
         <w:t>Pruebas de conexión intranet</w:t>
       </w:r>
-      <w:bookmarkEnd w:id="24"/>
+      <w:bookmarkEnd w:id="23"/>
       <w:r>
         <w:t xml:space="preserve"> </w:t>
       </w:r>
@@ -6315,6 +6313,134 @@
     </w:p>
     <w:p>
       <w:pPr>
+        <w:pStyle w:val="Ttulo1"/>
+      </w:pPr>
+      <w:r>
+        <w:t>Datos por defecto para el funcionamiento de la pagina</w:t>
+      </w:r>
+    </w:p>
+    <w:p>
+      <w:pPr>
+        <w:pStyle w:val="Ttulo2"/>
+        <w:rPr>
+          <w:noProof/>
+        </w:rPr>
+      </w:pPr>
+      <w:r>
+        <w:rPr>
+          <w:noProof/>
+        </w:rPr>
+        <w:t>Creacion de los datos iniciales con la funcion seeder</w:t>
+      </w:r>
+    </w:p>
+    <w:p>
+      <w:r>
+        <w:rPr>
+          <w:noProof/>
+        </w:rPr>
+        <w:drawing>
+          <wp:inline distT="0" distB="0" distL="0" distR="0" wp14:anchorId="26E1574F" wp14:editId="065A1F37">
+            <wp:extent cx="5450354" cy="785454"/>
+            <wp:effectExtent l="0" t="0" r="0" b="0"/>
+            <wp:docPr id="29" name="Imagen 29"/>
+            <wp:cNvGraphicFramePr>
+              <a:graphicFrameLocks xmlns:a="http://schemas.openxmlformats.org/drawingml/2006/main" noChangeAspect="1"/>
+            </wp:cNvGraphicFramePr>
+            <a:graphic xmlns:a="http://schemas.openxmlformats.org/drawingml/2006/main">
+              <a:graphicData uri="http://schemas.openxmlformats.org/drawingml/2006/picture">
+                <pic:pic xmlns:pic="http://schemas.openxmlformats.org/drawingml/2006/picture">
+                  <pic:nvPicPr>
+                    <pic:cNvPr id="1" name=""/>
+                    <pic:cNvPicPr/>
+                  </pic:nvPicPr>
+                  <pic:blipFill rotWithShape="1">
+                    <a:blip r:embed="rId50"/>
+                    <a:srcRect l="2231" t="41271" r="37943" b="43395"/>
+                    <a:stretch/>
+                  </pic:blipFill>
+                  <pic:spPr bwMode="auto">
+                    <a:xfrm>
+                      <a:off x="0" y="0"/>
+                      <a:ext cx="5701421" cy="821635"/>
+                    </a:xfrm>
+                    <a:prstGeom prst="rect">
+                      <a:avLst/>
+                    </a:prstGeom>
+                    <a:ln>
+                      <a:noFill/>
+                    </a:ln>
+                    <a:extLst>
+                      <a:ext uri="{53640926-AAD7-44D8-BBD7-CCE9431645EC}">
+                        <a14:shadowObscured xmlns:a14="http://schemas.microsoft.com/office/drawing/2010/main"/>
+                      </a:ext>
+                    </a:extLst>
+                  </pic:spPr>
+                </pic:pic>
+              </a:graphicData>
+            </a:graphic>
+          </wp:inline>
+        </w:drawing>
+      </w:r>
+    </w:p>
+    <w:p>
+      <w:pPr>
+        <w:pStyle w:val="Ttulo1"/>
+      </w:pPr>
+      <w:proofErr w:type="spellStart"/>
+      <w:r>
+        <w:t>Modulo</w:t>
+      </w:r>
+      <w:proofErr w:type="spellEnd"/>
+      <w:r>
+        <w:t xml:space="preserve"> de usuarios funcional</w:t>
+      </w:r>
+    </w:p>
+    <w:p>
+      <w:r>
+        <w:rPr>
+          <w:noProof/>
+        </w:rPr>
+        <w:drawing>
+          <wp:inline distT="0" distB="0" distL="0" distR="0" wp14:anchorId="0742EBF3" wp14:editId="18152400">
+            <wp:extent cx="4614034" cy="2594154"/>
+            <wp:effectExtent l="0" t="0" r="0" b="0"/>
+            <wp:docPr id="45" name="Imagen 45"/>
+            <wp:cNvGraphicFramePr>
+              <a:graphicFrameLocks xmlns:a="http://schemas.openxmlformats.org/drawingml/2006/main" noChangeAspect="1"/>
+            </wp:cNvGraphicFramePr>
+            <a:graphic xmlns:a="http://schemas.openxmlformats.org/drawingml/2006/main">
+              <a:graphicData uri="http://schemas.openxmlformats.org/drawingml/2006/picture">
+                <pic:pic xmlns:pic="http://schemas.openxmlformats.org/drawingml/2006/picture">
+                  <pic:nvPicPr>
+                    <pic:cNvPr id="1" name=""/>
+                    <pic:cNvPicPr/>
+                  </pic:nvPicPr>
+                  <pic:blipFill>
+                    <a:blip r:embed="rId51"/>
+                    <a:stretch>
+                      <a:fillRect/>
+                    </a:stretch>
+                  </pic:blipFill>
+                  <pic:spPr>
+                    <a:xfrm>
+                      <a:off x="0" y="0"/>
+                      <a:ext cx="4623075" cy="2599237"/>
+                    </a:xfrm>
+                    <a:prstGeom prst="rect">
+                      <a:avLst/>
+                    </a:prstGeom>
+                  </pic:spPr>
+                </pic:pic>
+              </a:graphicData>
+            </a:graphic>
+          </wp:inline>
+        </w:drawing>
+      </w:r>
+      <w:bookmarkStart w:id="24" w:name="_GoBack"/>
+      <w:bookmarkEnd w:id="24"/>
+    </w:p>
+    <w:p>
+      <w:pPr>
         <w:rPr>
           <w:rFonts w:asciiTheme="majorHAnsi" w:eastAsiaTheme="majorEastAsia" w:hAnsiTheme="majorHAnsi" w:cstheme="majorBidi"/>
           <w:spacing w:val="-10"/>
@@ -6323,6 +6449,47 @@
           <w:szCs w:val="56"/>
         </w:rPr>
       </w:pPr>
+      <w:r>
+        <w:rPr>
+          <w:noProof/>
+        </w:rPr>
+        <w:lastRenderedPageBreak/>
+        <w:drawing>
+          <wp:inline distT="0" distB="0" distL="0" distR="0" wp14:anchorId="3FC26C41" wp14:editId="20BFD8B3">
+            <wp:extent cx="3499626" cy="2300316"/>
+            <wp:effectExtent l="0" t="0" r="5715" b="5080"/>
+            <wp:docPr id="46" name="Imagen 46"/>
+            <wp:cNvGraphicFramePr>
+              <a:graphicFrameLocks xmlns:a="http://schemas.openxmlformats.org/drawingml/2006/main" noChangeAspect="1"/>
+            </wp:cNvGraphicFramePr>
+            <a:graphic xmlns:a="http://schemas.openxmlformats.org/drawingml/2006/main">
+              <a:graphicData uri="http://schemas.openxmlformats.org/drawingml/2006/picture">
+                <pic:pic xmlns:pic="http://schemas.openxmlformats.org/drawingml/2006/picture">
+                  <pic:nvPicPr>
+                    <pic:cNvPr id="1" name=""/>
+                    <pic:cNvPicPr/>
+                  </pic:nvPicPr>
+                  <pic:blipFill>
+                    <a:blip r:embed="rId52"/>
+                    <a:stretch>
+                      <a:fillRect/>
+                    </a:stretch>
+                  </pic:blipFill>
+                  <pic:spPr>
+                    <a:xfrm>
+                      <a:off x="0" y="0"/>
+                      <a:ext cx="3513648" cy="2309532"/>
+                    </a:xfrm>
+                    <a:prstGeom prst="rect">
+                      <a:avLst/>
+                    </a:prstGeom>
+                  </pic:spPr>
+                </pic:pic>
+              </a:graphicData>
+            </a:graphic>
+          </wp:inline>
+        </w:drawing>
+      </w:r>
       <w:r>
         <w:br w:type="page"/>
       </w:r>
@@ -6420,7 +6587,7 @@
                     <pic:cNvPicPr/>
                   </pic:nvPicPr>
                   <pic:blipFill rotWithShape="1">
-                    <a:blip r:embed="rId50"/>
+                    <a:blip r:embed="rId53"/>
                     <a:srcRect t="13819" r="35957" b="7669"/>
                     <a:stretch/>
                   </pic:blipFill>
@@ -6486,7 +6653,7 @@
                     <pic:cNvPicPr/>
                   </pic:nvPicPr>
                   <pic:blipFill>
-                    <a:blip r:embed="rId51"/>
+                    <a:blip r:embed="rId54"/>
                     <a:stretch>
                       <a:fillRect/>
                     </a:stretch>
@@ -6539,7 +6706,7 @@
                     <pic:cNvPicPr/>
                   </pic:nvPicPr>
                   <pic:blipFill rotWithShape="1">
-                    <a:blip r:embed="rId52"/>
+                    <a:blip r:embed="rId55"/>
                     <a:srcRect l="6441" t="13497" r="41870" b="65632"/>
                     <a:stretch/>
                   </pic:blipFill>
@@ -6621,7 +6788,7 @@
                     <pic:cNvPicPr/>
                   </pic:nvPicPr>
                   <pic:blipFill>
-                    <a:blip r:embed="rId53"/>
+                    <a:blip r:embed="rId56"/>
                     <a:stretch>
                       <a:fillRect/>
                     </a:stretch>
@@ -6749,7 +6916,7 @@
                     <pic:cNvPicPr/>
                   </pic:nvPicPr>
                   <pic:blipFill>
-                    <a:blip r:embed="rId54"/>
+                    <a:blip r:embed="rId57"/>
                     <a:stretch>
                       <a:fillRect/>
                     </a:stretch>
@@ -6859,7 +7026,7 @@
                     <pic:cNvPicPr/>
                   </pic:nvPicPr>
                   <pic:blipFill>
-                    <a:blip r:embed="rId55"/>
+                    <a:blip r:embed="rId58"/>
                     <a:stretch>
                       <a:fillRect/>
                     </a:stretch>
@@ -6965,7 +7132,7 @@
                     <pic:cNvPicPr/>
                   </pic:nvPicPr>
                   <pic:blipFill rotWithShape="1">
-                    <a:blip r:embed="rId56"/>
+                    <a:blip r:embed="rId59"/>
                     <a:srcRect t="13356" r="1383" b="5747"/>
                     <a:stretch/>
                   </pic:blipFill>
@@ -7023,7 +7190,7 @@
                     <pic:cNvPicPr/>
                   </pic:nvPicPr>
                   <pic:blipFill>
-                    <a:blip r:embed="rId57"/>
+                    <a:blip r:embed="rId60"/>
                     <a:stretch>
                       <a:fillRect/>
                     </a:stretch>
@@ -7075,7 +7242,7 @@
                     <pic:cNvPicPr/>
                   </pic:nvPicPr>
                   <pic:blipFill>
-                    <a:blip r:embed="rId58"/>
+                    <a:blip r:embed="rId61"/>
                     <a:stretch>
                       <a:fillRect/>
                     </a:stretch>
@@ -7084,6 +7251,49 @@
                     <a:xfrm>
                       <a:off x="0" y="0"/>
                       <a:ext cx="4454397" cy="2043236"/>
+                    </a:xfrm>
+                    <a:prstGeom prst="rect">
+                      <a:avLst/>
+                    </a:prstGeom>
+                  </pic:spPr>
+                </pic:pic>
+              </a:graphicData>
+            </a:graphic>
+          </wp:inline>
+        </w:drawing>
+      </w:r>
+    </w:p>
+    <w:p>
+      <w:r>
+        <w:rPr>
+          <w:noProof/>
+        </w:rPr>
+        <w:lastRenderedPageBreak/>
+        <w:drawing>
+          <wp:inline distT="0" distB="0" distL="0" distR="0" wp14:anchorId="3072DF43" wp14:editId="2C3629BB">
+            <wp:extent cx="5612130" cy="3155315"/>
+            <wp:effectExtent l="0" t="0" r="7620" b="6985"/>
+            <wp:docPr id="40" name="Imagen 40"/>
+            <wp:cNvGraphicFramePr>
+              <a:graphicFrameLocks xmlns:a="http://schemas.openxmlformats.org/drawingml/2006/main" noChangeAspect="1"/>
+            </wp:cNvGraphicFramePr>
+            <a:graphic xmlns:a="http://schemas.openxmlformats.org/drawingml/2006/main">
+              <a:graphicData uri="http://schemas.openxmlformats.org/drawingml/2006/picture">
+                <pic:pic xmlns:pic="http://schemas.openxmlformats.org/drawingml/2006/picture">
+                  <pic:nvPicPr>
+                    <pic:cNvPr id="1" name=""/>
+                    <pic:cNvPicPr/>
+                  </pic:nvPicPr>
+                  <pic:blipFill>
+                    <a:blip r:embed="rId62"/>
+                    <a:stretch>
+                      <a:fillRect/>
+                    </a:stretch>
+                  </pic:blipFill>
+                  <pic:spPr>
+                    <a:xfrm>
+                      <a:off x="0" y="0"/>
+                      <a:ext cx="5612130" cy="3155315"/>
                     </a:xfrm>
                     <a:prstGeom prst="rect">
                       <a:avLst/>
@@ -7406,7 +7616,7 @@
       </w:pPr>
     </w:pPrDefault>
   </w:docDefaults>
-  <w:latentStyles w:defLockedState="0" w:defUIPriority="99" w:defSemiHidden="0" w:defUnhideWhenUsed="0" w:defQFormat="0" w:count="375">
+  <w:latentStyles w:defLockedState="0" w:defUIPriority="99" w:defSemiHidden="0" w:defUnhideWhenUsed="0" w:defQFormat="0" w:count="376">
     <w:lsdException w:name="Normal" w:uiPriority="0" w:qFormat="1"/>
     <w:lsdException w:name="heading 1" w:uiPriority="9" w:qFormat="1"/>
     <w:lsdException w:name="heading 2" w:semiHidden="1" w:uiPriority="9" w:unhideWhenUsed="1" w:qFormat="1"/>
@@ -7512,7 +7722,6 @@
     <w:lsdException w:name="HTML Sample" w:semiHidden="1" w:unhideWhenUsed="1"/>
     <w:lsdException w:name="HTML Typewriter" w:semiHidden="1" w:unhideWhenUsed="1"/>
     <w:lsdException w:name="HTML Variable" w:semiHidden="1" w:unhideWhenUsed="1"/>
-    <w:lsdException w:name="Normal Table" w:semiHidden="1" w:unhideWhenUsed="1"/>
     <w:lsdException w:name="annotation subject" w:semiHidden="1" w:unhideWhenUsed="1"/>
     <w:lsdException w:name="No List" w:semiHidden="1" w:unhideWhenUsed="1"/>
     <w:lsdException w:name="Outline List 1" w:semiHidden="1" w:unhideWhenUsed="1"/>
@@ -7559,10 +7768,8 @@
     <w:lsdException w:name="Table Subtle 2" w:semiHidden="1" w:unhideWhenUsed="1"/>
     <w:lsdException w:name="Table Web 1" w:semiHidden="1" w:unhideWhenUsed="1"/>
     <w:lsdException w:name="Table Web 2" w:semiHidden="1" w:unhideWhenUsed="1"/>
-    <w:lsdException w:name="Table Web 3" w:semiHidden="1" w:unhideWhenUsed="1"/>
     <w:lsdException w:name="Balloon Text" w:semiHidden="1" w:unhideWhenUsed="1"/>
     <w:lsdException w:name="Table Grid" w:uiPriority="39"/>
-    <w:lsdException w:name="Table Theme" w:semiHidden="1" w:unhideWhenUsed="1"/>
     <w:lsdException w:name="Placeholder Text" w:semiHidden="1"/>
     <w:lsdException w:name="No Spacing" w:uiPriority="1" w:qFormat="1"/>
     <w:lsdException w:name="Light Shading" w:uiPriority="60"/>
@@ -7782,6 +7989,7 @@
     <w:lsdException w:name="Smart Hyperlink" w:semiHidden="1" w:unhideWhenUsed="1"/>
     <w:lsdException w:name="Hashtag" w:semiHidden="1" w:unhideWhenUsed="1"/>
     <w:lsdException w:name="Unresolved Mention" w:semiHidden="1" w:unhideWhenUsed="1"/>
+    <w:lsdException w:name="Smart Link" w:semiHidden="1" w:unhideWhenUsed="1"/>
   </w:latentStyles>
   <w:style w:type="paragraph" w:default="1" w:styleId="Normal">
     <w:name w:val="Normal"/>

</xml_diff>

<commit_message>
adcion en el jquery main
</commit_message>
<xml_diff>
--- a/backend/bd and archives/Manual de instalación del proyecto Gimnasio Virtual.docx
+++ b/backend/bd and archives/Manual de instalación del proyecto Gimnasio Virtual.docx
@@ -6436,8 +6436,6 @@
           </wp:inline>
         </w:drawing>
       </w:r>
-      <w:bookmarkStart w:id="24" w:name="_GoBack"/>
-      <w:bookmarkEnd w:id="24"/>
     </w:p>
     <w:p>
       <w:pPr>
@@ -6499,37 +6497,37 @@
         <w:pStyle w:val="Ttulo1"/>
         <w:spacing w:before="360" w:after="40" w:line="240" w:lineRule="auto"/>
       </w:pPr>
-      <w:bookmarkStart w:id="25" w:name="_Toc4958340"/>
-      <w:bookmarkStart w:id="26" w:name="_Toc5277365"/>
+      <w:bookmarkStart w:id="24" w:name="_Toc4958340"/>
+      <w:bookmarkStart w:id="25" w:name="_Toc5277365"/>
       <w:r>
         <w:lastRenderedPageBreak/>
         <w:t>Manejo de errores</w:t>
       </w:r>
+      <w:bookmarkEnd w:id="24"/>
       <w:bookmarkEnd w:id="25"/>
+    </w:p>
+    <w:p>
+      <w:pPr>
+        <w:pStyle w:val="Ttulo2"/>
+      </w:pPr>
+      <w:bookmarkStart w:id="26" w:name="_Toc5277366"/>
+      <w:proofErr w:type="spellStart"/>
+      <w:r>
+        <w:t>Runtime</w:t>
+      </w:r>
+      <w:proofErr w:type="spellEnd"/>
+      <w:r>
+        <w:t xml:space="preserve"> </w:t>
+      </w:r>
+      <w:proofErr w:type="spellStart"/>
+      <w:r>
+        <w:t>Exception</w:t>
+      </w:r>
+      <w:proofErr w:type="spellEnd"/>
+      <w:r>
+        <w:t>:</w:t>
+      </w:r>
       <w:bookmarkEnd w:id="26"/>
-    </w:p>
-    <w:p>
-      <w:pPr>
-        <w:pStyle w:val="Ttulo2"/>
-      </w:pPr>
-      <w:bookmarkStart w:id="27" w:name="_Toc5277366"/>
-      <w:proofErr w:type="spellStart"/>
-      <w:r>
-        <w:t>Runtime</w:t>
-      </w:r>
-      <w:proofErr w:type="spellEnd"/>
-      <w:r>
-        <w:t xml:space="preserve"> </w:t>
-      </w:r>
-      <w:proofErr w:type="spellStart"/>
-      <w:r>
-        <w:t>Exception</w:t>
-      </w:r>
-      <w:proofErr w:type="spellEnd"/>
-      <w:r>
-        <w:t>:</w:t>
-      </w:r>
-      <w:bookmarkEnd w:id="27"/>
     </w:p>
     <w:p>
       <w:r>
@@ -6886,11 +6884,11 @@
       <w:pPr>
         <w:pStyle w:val="Ttulo2"/>
       </w:pPr>
-      <w:bookmarkStart w:id="28" w:name="_Toc5277367"/>
+      <w:bookmarkStart w:id="27" w:name="_Toc5277367"/>
       <w:r>
         <w:t>Error en la migración</w:t>
       </w:r>
-      <w:bookmarkEnd w:id="28"/>
+      <w:bookmarkEnd w:id="27"/>
     </w:p>
     <w:p>
       <w:r>
@@ -7305,6 +7303,182 @@
           </wp:inline>
         </w:drawing>
       </w:r>
+    </w:p>
+    <w:p>
+      <w:r>
+        <w:t>Verificar que la ruta exista, que tenga su método GET que trae el formulario y su método POST que envía los datos para ser guardados</w:t>
+      </w:r>
+    </w:p>
+    <w:p>
+      <w:pPr>
+        <w:pStyle w:val="Ttulo2"/>
+      </w:pPr>
+      <w:r>
+        <w:t>No despliega las listas de opciones</w:t>
+      </w:r>
+    </w:p>
+    <w:p>
+      <w:r>
+        <w:rPr>
+          <w:noProof/>
+        </w:rPr>
+        <w:drawing>
+          <wp:inline distT="0" distB="0" distL="0" distR="0" wp14:anchorId="347C81BC" wp14:editId="36273A54">
+            <wp:extent cx="1838592" cy="2348990"/>
+            <wp:effectExtent l="0" t="0" r="9525" b="0"/>
+            <wp:docPr id="48" name="Imagen 48"/>
+            <wp:cNvGraphicFramePr>
+              <a:graphicFrameLocks xmlns:a="http://schemas.openxmlformats.org/drawingml/2006/main" noChangeAspect="1"/>
+            </wp:cNvGraphicFramePr>
+            <a:graphic xmlns:a="http://schemas.openxmlformats.org/drawingml/2006/main">
+              <a:graphicData uri="http://schemas.openxmlformats.org/drawingml/2006/picture">
+                <pic:pic xmlns:pic="http://schemas.openxmlformats.org/drawingml/2006/picture">
+                  <pic:nvPicPr>
+                    <pic:cNvPr id="1" name=""/>
+                    <pic:cNvPicPr/>
+                  </pic:nvPicPr>
+                  <pic:blipFill>
+                    <a:blip r:embed="rId63"/>
+                    <a:stretch>
+                      <a:fillRect/>
+                    </a:stretch>
+                  </pic:blipFill>
+                  <pic:spPr>
+                    <a:xfrm>
+                      <a:off x="0" y="0"/>
+                      <a:ext cx="1848316" cy="2361414"/>
+                    </a:xfrm>
+                    <a:prstGeom prst="rect">
+                      <a:avLst/>
+                    </a:prstGeom>
+                  </pic:spPr>
+                </pic:pic>
+              </a:graphicData>
+            </a:graphic>
+          </wp:inline>
+        </w:drawing>
+      </w:r>
+    </w:p>
+    <w:p>
+      <w:r>
+        <w:t xml:space="preserve">Falta </w:t>
+      </w:r>
+      <w:proofErr w:type="spellStart"/>
+      <w:r>
+        <w:t>implentacion</w:t>
+      </w:r>
+      <w:proofErr w:type="spellEnd"/>
+      <w:r>
+        <w:t xml:space="preserve"> de </w:t>
+      </w:r>
+      <w:proofErr w:type="spellStart"/>
+      <w:r>
+        <w:t>jquery</w:t>
+      </w:r>
+      <w:proofErr w:type="spellEnd"/>
+      <w:r>
+        <w:t xml:space="preserve"> de </w:t>
+      </w:r>
+      <w:proofErr w:type="spellStart"/>
+      <w:r>
+        <w:t>matrialize</w:t>
+      </w:r>
+      <w:proofErr w:type="spellEnd"/>
+      <w:r>
+        <w:t xml:space="preserve"> para opciones de </w:t>
+      </w:r>
+      <w:proofErr w:type="spellStart"/>
+      <w:r>
+        <w:t>seleccion</w:t>
+      </w:r>
+      <w:proofErr w:type="spellEnd"/>
+    </w:p>
+    <w:p>
+      <w:r>
+        <w:rPr>
+          <w:noProof/>
+        </w:rPr>
+        <w:drawing>
+          <wp:inline distT="0" distB="0" distL="0" distR="0" wp14:anchorId="5C3C87EE" wp14:editId="29E2F16B">
+            <wp:extent cx="3305175" cy="923925"/>
+            <wp:effectExtent l="0" t="0" r="9525" b="9525"/>
+            <wp:docPr id="49" name="Imagen 49"/>
+            <wp:cNvGraphicFramePr>
+              <a:graphicFrameLocks xmlns:a="http://schemas.openxmlformats.org/drawingml/2006/main" noChangeAspect="1"/>
+            </wp:cNvGraphicFramePr>
+            <a:graphic xmlns:a="http://schemas.openxmlformats.org/drawingml/2006/main">
+              <a:graphicData uri="http://schemas.openxmlformats.org/drawingml/2006/picture">
+                <pic:pic xmlns:pic="http://schemas.openxmlformats.org/drawingml/2006/picture">
+                  <pic:nvPicPr>
+                    <pic:cNvPr id="1" name=""/>
+                    <pic:cNvPicPr/>
+                  </pic:nvPicPr>
+                  <pic:blipFill>
+                    <a:blip r:embed="rId64"/>
+                    <a:stretch>
+                      <a:fillRect/>
+                    </a:stretch>
+                  </pic:blipFill>
+                  <pic:spPr>
+                    <a:xfrm>
+                      <a:off x="0" y="0"/>
+                      <a:ext cx="3305175" cy="923925"/>
+                    </a:xfrm>
+                    <a:prstGeom prst="rect">
+                      <a:avLst/>
+                    </a:prstGeom>
+                  </pic:spPr>
+                </pic:pic>
+              </a:graphicData>
+            </a:graphic>
+          </wp:inline>
+        </w:drawing>
+      </w:r>
+    </w:p>
+    <w:p>
+      <w:r>
+        <w:rPr>
+          <w:noProof/>
+        </w:rPr>
+        <w:lastRenderedPageBreak/>
+        <w:drawing>
+          <wp:inline distT="0" distB="0" distL="0" distR="0" wp14:anchorId="1C1E763E" wp14:editId="52E3255C">
+            <wp:extent cx="4171950" cy="3829050"/>
+            <wp:effectExtent l="0" t="0" r="0" b="0"/>
+            <wp:docPr id="50" name="Imagen 50"/>
+            <wp:cNvGraphicFramePr>
+              <a:graphicFrameLocks xmlns:a="http://schemas.openxmlformats.org/drawingml/2006/main" noChangeAspect="1"/>
+            </wp:cNvGraphicFramePr>
+            <a:graphic xmlns:a="http://schemas.openxmlformats.org/drawingml/2006/main">
+              <a:graphicData uri="http://schemas.openxmlformats.org/drawingml/2006/picture">
+                <pic:pic xmlns:pic="http://schemas.openxmlformats.org/drawingml/2006/picture">
+                  <pic:nvPicPr>
+                    <pic:cNvPr id="1" name=""/>
+                    <pic:cNvPicPr/>
+                  </pic:nvPicPr>
+                  <pic:blipFill>
+                    <a:blip r:embed="rId65"/>
+                    <a:stretch>
+                      <a:fillRect/>
+                    </a:stretch>
+                  </pic:blipFill>
+                  <pic:spPr>
+                    <a:xfrm>
+                      <a:off x="0" y="0"/>
+                      <a:ext cx="4171950" cy="3829050"/>
+                    </a:xfrm>
+                    <a:prstGeom prst="rect">
+                      <a:avLst/>
+                    </a:prstGeom>
+                  </pic:spPr>
+                </pic:pic>
+              </a:graphicData>
+            </a:graphic>
+          </wp:inline>
+        </w:drawing>
+      </w:r>
+      <w:bookmarkStart w:id="28" w:name="_GoBack"/>
+      <w:bookmarkEnd w:id="28"/>
     </w:p>
     <w:sectPr>
       <w:pgSz w:w="12240" w:h="15840"/>
@@ -7722,6 +7896,7 @@
     <w:lsdException w:name="HTML Sample" w:semiHidden="1" w:unhideWhenUsed="1"/>
     <w:lsdException w:name="HTML Typewriter" w:semiHidden="1" w:unhideWhenUsed="1"/>
     <w:lsdException w:name="HTML Variable" w:semiHidden="1" w:unhideWhenUsed="1"/>
+    <w:lsdException w:name="Normal Table" w:semiHidden="1" w:unhideWhenUsed="1"/>
     <w:lsdException w:name="annotation subject" w:semiHidden="1" w:unhideWhenUsed="1"/>
     <w:lsdException w:name="No List" w:semiHidden="1" w:unhideWhenUsed="1"/>
     <w:lsdException w:name="Outline List 1" w:semiHidden="1" w:unhideWhenUsed="1"/>
@@ -7768,8 +7943,10 @@
     <w:lsdException w:name="Table Subtle 2" w:semiHidden="1" w:unhideWhenUsed="1"/>
     <w:lsdException w:name="Table Web 1" w:semiHidden="1" w:unhideWhenUsed="1"/>
     <w:lsdException w:name="Table Web 2" w:semiHidden="1" w:unhideWhenUsed="1"/>
+    <w:lsdException w:name="Table Web 3" w:semiHidden="1" w:unhideWhenUsed="1"/>
     <w:lsdException w:name="Balloon Text" w:semiHidden="1" w:unhideWhenUsed="1"/>
     <w:lsdException w:name="Table Grid" w:uiPriority="39"/>
+    <w:lsdException w:name="Table Theme" w:semiHidden="1" w:unhideWhenUsed="1"/>
     <w:lsdException w:name="Placeholder Text" w:semiHidden="1"/>
     <w:lsdException w:name="No Spacing" w:uiPriority="1" w:qFormat="1"/>
     <w:lsdException w:name="Light Shading" w:uiPriority="60"/>

</xml_diff>

<commit_message>
adicion control de asistencia sin funcionalidad
</commit_message>
<xml_diff>
--- a/backend/bd and archives/Manual de instalación del proyecto Gimnasio Virtual.docx
+++ b/backend/bd and archives/Manual de instalación del proyecto Gimnasio Virtual.docx
@@ -4608,12 +4608,21 @@
     </w:p>
     <w:p>
       <w:r>
+        <w:rPr>
+          <w:highlight w:val="yellow"/>
+        </w:rPr>
         <w:t xml:space="preserve">Esta acción no es necesaria, ya que puede generar errores de enrutamiento por </w:t>
       </w:r>
       <w:r>
+        <w:rPr>
+          <w:highlight w:val="yellow"/>
+        </w:rPr>
         <w:t>l</w:t>
       </w:r>
       <w:r>
+        <w:rPr>
+          <w:highlight w:val="yellow"/>
+        </w:rPr>
         <w:t>a dependencia del nombre App</w:t>
       </w:r>
     </w:p>
@@ -5146,7 +5155,146 @@
       </w:r>
       <w:proofErr w:type="spellEnd"/>
     </w:p>
-    <w:p/>
+    <w:p>
+      <w:pPr>
+        <w:pStyle w:val="Ttulo1"/>
+      </w:pPr>
+      <w:r>
+        <w:lastRenderedPageBreak/>
+        <w:t>Flu</w:t>
+      </w:r>
+      <w:r>
+        <w:t>jo de datos</w:t>
+      </w:r>
+    </w:p>
+    <w:p>
+      <w:pPr>
+        <w:pStyle w:val="Ttulo2"/>
+      </w:pPr>
+      <w:r>
+        <w:t>Versión echa en papel</w:t>
+      </w:r>
+    </w:p>
+    <w:p>
+      <w:r>
+        <w:rPr>
+          <w:noProof/>
+        </w:rPr>
+        <w:t xml:space="preserve"> </w:t>
+      </w:r>
+      <w:r>
+        <w:rPr>
+          <w:noProof/>
+        </w:rPr>
+        <w:drawing>
+          <wp:inline distT="0" distB="0" distL="0" distR="0">
+            <wp:extent cx="2138288" cy="2850566"/>
+            <wp:effectExtent l="0" t="0" r="0" b="6985"/>
+            <wp:docPr id="51" name="Imagen 51"/>
+            <wp:cNvGraphicFramePr>
+              <a:graphicFrameLocks xmlns:a="http://schemas.openxmlformats.org/drawingml/2006/main" noChangeAspect="1"/>
+            </wp:cNvGraphicFramePr>
+            <a:graphic xmlns:a="http://schemas.openxmlformats.org/drawingml/2006/main">
+              <a:graphicData uri="http://schemas.openxmlformats.org/drawingml/2006/picture">
+                <pic:pic xmlns:pic="http://schemas.openxmlformats.org/drawingml/2006/picture">
+                  <pic:nvPicPr>
+                    <pic:cNvPr id="0" name="Picture 2"/>
+                    <pic:cNvPicPr>
+                      <a:picLocks noChangeAspect="1" noChangeArrowheads="1"/>
+                    </pic:cNvPicPr>
+                  </pic:nvPicPr>
+                  <pic:blipFill>
+                    <a:blip r:embed="rId35" cstate="print">
+                      <a:extLst>
+                        <a:ext uri="{28A0092B-C50C-407E-A947-70E740481C1C}">
+                          <a14:useLocalDpi xmlns:a14="http://schemas.microsoft.com/office/drawing/2010/main" val="0"/>
+                        </a:ext>
+                      </a:extLst>
+                    </a:blip>
+                    <a:srcRect/>
+                    <a:stretch>
+                      <a:fillRect/>
+                    </a:stretch>
+                  </pic:blipFill>
+                  <pic:spPr bwMode="auto">
+                    <a:xfrm>
+                      <a:off x="0" y="0"/>
+                      <a:ext cx="2153721" cy="2871140"/>
+                    </a:xfrm>
+                    <a:prstGeom prst="rect">
+                      <a:avLst/>
+                    </a:prstGeom>
+                    <a:noFill/>
+                    <a:ln>
+                      <a:noFill/>
+                    </a:ln>
+                  </pic:spPr>
+                </pic:pic>
+              </a:graphicData>
+            </a:graphic>
+          </wp:inline>
+        </w:drawing>
+      </w:r>
+      <w:r>
+        <w:rPr>
+          <w:noProof/>
+        </w:rPr>
+        <w:t xml:space="preserve">    </w:t>
+      </w:r>
+      <w:r>
+        <w:rPr>
+          <w:noProof/>
+        </w:rPr>
+        <w:drawing>
+          <wp:inline distT="0" distB="0" distL="0" distR="0">
+            <wp:extent cx="2875494" cy="2157109"/>
+            <wp:effectExtent l="0" t="2858" r="0" b="0"/>
+            <wp:docPr id="47" name="Imagen 47"/>
+            <wp:cNvGraphicFramePr>
+              <a:graphicFrameLocks xmlns:a="http://schemas.openxmlformats.org/drawingml/2006/main" noChangeAspect="1"/>
+            </wp:cNvGraphicFramePr>
+            <a:graphic xmlns:a="http://schemas.openxmlformats.org/drawingml/2006/main">
+              <a:graphicData uri="http://schemas.openxmlformats.org/drawingml/2006/picture">
+                <pic:pic xmlns:pic="http://schemas.openxmlformats.org/drawingml/2006/picture">
+                  <pic:nvPicPr>
+                    <pic:cNvPr id="0" name="Picture 1"/>
+                    <pic:cNvPicPr>
+                      <a:picLocks noChangeAspect="1" noChangeArrowheads="1"/>
+                    </pic:cNvPicPr>
+                  </pic:nvPicPr>
+                  <pic:blipFill>
+                    <a:blip r:embed="rId36" cstate="print">
+                      <a:extLst>
+                        <a:ext uri="{28A0092B-C50C-407E-A947-70E740481C1C}">
+                          <a14:useLocalDpi xmlns:a14="http://schemas.microsoft.com/office/drawing/2010/main" val="0"/>
+                        </a:ext>
+                      </a:extLst>
+                    </a:blip>
+                    <a:srcRect/>
+                    <a:stretch>
+                      <a:fillRect/>
+                    </a:stretch>
+                  </pic:blipFill>
+                  <pic:spPr bwMode="auto">
+                    <a:xfrm rot="5400000">
+                      <a:off x="0" y="0"/>
+                      <a:ext cx="2886348" cy="2165251"/>
+                    </a:xfrm>
+                    <a:prstGeom prst="rect">
+                      <a:avLst/>
+                    </a:prstGeom>
+                    <a:noFill/>
+                    <a:ln>
+                      <a:noFill/>
+                    </a:ln>
+                  </pic:spPr>
+                </pic:pic>
+              </a:graphicData>
+            </a:graphic>
+          </wp:inline>
+        </w:drawing>
+      </w:r>
+    </w:p>
     <w:p>
       <w:pPr>
         <w:pStyle w:val="Ttulo1"/>
@@ -5240,7 +5388,7 @@
                     <pic:cNvPicPr/>
                   </pic:nvPicPr>
                   <pic:blipFill rotWithShape="1">
-                    <a:blip r:embed="rId35"/>
+                    <a:blip r:embed="rId37"/>
                     <a:srcRect l="9926" t="16000" r="28038" b="55323"/>
                     <a:stretch/>
                   </pic:blipFill>
@@ -5294,6 +5442,7 @@
         <w:rPr>
           <w:noProof/>
         </w:rPr>
+        <w:lastRenderedPageBreak/>
         <w:drawing>
           <wp:inline distT="0" distB="0" distL="0" distR="0" wp14:anchorId="176A981B" wp14:editId="6F59EF1D">
             <wp:extent cx="3016344" cy="2981740"/>
@@ -5310,7 +5459,7 @@
                     <pic:cNvPicPr/>
                   </pic:nvPicPr>
                   <pic:blipFill>
-                    <a:blip r:embed="rId36"/>
+                    <a:blip r:embed="rId38"/>
                     <a:stretch>
                       <a:fillRect/>
                     </a:stretch>
@@ -5354,7 +5503,6 @@
         <w:rPr>
           <w:noProof/>
         </w:rPr>
-        <w:lastRenderedPageBreak/>
         <w:drawing>
           <wp:inline distT="0" distB="0" distL="0" distR="0" wp14:anchorId="6657BA31" wp14:editId="0DD56834">
             <wp:extent cx="5612130" cy="3155315"/>
@@ -5371,7 +5519,7 @@
                     <pic:cNvPicPr/>
                   </pic:nvPicPr>
                   <pic:blipFill>
-                    <a:blip r:embed="rId37"/>
+                    <a:blip r:embed="rId39"/>
                     <a:stretch>
                       <a:fillRect/>
                     </a:stretch>
@@ -5439,6 +5587,7 @@
         <w:rPr>
           <w:noProof/>
         </w:rPr>
+        <w:lastRenderedPageBreak/>
         <w:drawing>
           <wp:inline distT="0" distB="0" distL="0" distR="0" wp14:anchorId="3A95AE90" wp14:editId="2FE22045">
             <wp:extent cx="4796650" cy="1160890"/>
@@ -5455,7 +5604,7 @@
                     <pic:cNvPicPr/>
                   </pic:nvPicPr>
                   <pic:blipFill rotWithShape="1">
-                    <a:blip r:embed="rId38"/>
+                    <a:blip r:embed="rId40"/>
                     <a:srcRect r="46715" b="77062"/>
                     <a:stretch/>
                   </pic:blipFill>
@@ -5512,7 +5661,7 @@
                     <pic:cNvPicPr/>
                   </pic:nvPicPr>
                   <pic:blipFill rotWithShape="1">
-                    <a:blip r:embed="rId39"/>
+                    <a:blip r:embed="rId41"/>
                     <a:srcRect b="4745"/>
                     <a:stretch/>
                   </pic:blipFill>
@@ -5547,7 +5696,6 @@
       </w:pPr>
       <w:bookmarkStart w:id="18" w:name="_Toc5277359"/>
       <w:r>
-        <w:lastRenderedPageBreak/>
         <w:t xml:space="preserve">Crear </w:t>
       </w:r>
       <w:r>
@@ -5619,140 +5767,6 @@
             <wp:extent cx="3200400" cy="1638300"/>
             <wp:effectExtent l="0" t="0" r="0" b="0"/>
             <wp:docPr id="37" name="Imagen 37"/>
-            <wp:cNvGraphicFramePr>
-              <a:graphicFrameLocks xmlns:a="http://schemas.openxmlformats.org/drawingml/2006/main" noChangeAspect="1"/>
-            </wp:cNvGraphicFramePr>
-            <a:graphic xmlns:a="http://schemas.openxmlformats.org/drawingml/2006/main">
-              <a:graphicData uri="http://schemas.openxmlformats.org/drawingml/2006/picture">
-                <pic:pic xmlns:pic="http://schemas.openxmlformats.org/drawingml/2006/picture">
-                  <pic:nvPicPr>
-                    <pic:cNvPr id="1" name=""/>
-                    <pic:cNvPicPr/>
-                  </pic:nvPicPr>
-                  <pic:blipFill>
-                    <a:blip r:embed="rId40"/>
-                    <a:stretch>
-                      <a:fillRect/>
-                    </a:stretch>
-                  </pic:blipFill>
-                  <pic:spPr>
-                    <a:xfrm>
-                      <a:off x="0" y="0"/>
-                      <a:ext cx="3200400" cy="1638300"/>
-                    </a:xfrm>
-                    <a:prstGeom prst="rect">
-                      <a:avLst/>
-                    </a:prstGeom>
-                  </pic:spPr>
-                </pic:pic>
-              </a:graphicData>
-            </a:graphic>
-          </wp:inline>
-        </w:drawing>
-      </w:r>
-    </w:p>
-    <w:p>
-      <w:pPr>
-        <w:pStyle w:val="Ttulo3"/>
-      </w:pPr>
-      <w:bookmarkStart w:id="21" w:name="_Toc5277362"/>
-      <w:r>
-        <w:t>Función de registro por defecto de tipo usuario.</w:t>
-      </w:r>
-      <w:bookmarkEnd w:id="21"/>
-      <w:r>
-        <w:t xml:space="preserve"> </w:t>
-      </w:r>
-    </w:p>
-    <w:p>
-      <w:r>
-        <w:t>Función</w:t>
-      </w:r>
-      <w:r>
-        <w:t xml:space="preserve"> de registro</w:t>
-      </w:r>
-      <w:r>
-        <w:t xml:space="preserve"> “</w:t>
-      </w:r>
-      <w:proofErr w:type="spellStart"/>
-      <w:r>
-        <w:t>register</w:t>
-      </w:r>
-      <w:proofErr w:type="spellEnd"/>
-      <w:r>
-        <w:t>”</w:t>
-      </w:r>
-      <w:r>
-        <w:t xml:space="preserve"> de tipo ‘POST’</w:t>
-      </w:r>
-      <w:r>
-        <w:t>.</w:t>
-      </w:r>
-      <w:r>
-        <w:t xml:space="preserve"> </w:t>
-      </w:r>
-    </w:p>
-    <w:p>
-      <w:pPr>
-        <w:rPr>
-          <w:noProof/>
-        </w:rPr>
-      </w:pPr>
-      <w:r>
-        <w:rPr>
-          <w:noProof/>
-        </w:rPr>
-        <w:drawing>
-          <wp:inline distT="0" distB="0" distL="0" distR="0" wp14:anchorId="2EDBC37C" wp14:editId="77B41237">
-            <wp:extent cx="2457431" cy="2433100"/>
-            <wp:effectExtent l="0" t="0" r="635" b="5715"/>
-            <wp:docPr id="43" name="Imagen 43"/>
-            <wp:cNvGraphicFramePr>
-              <a:graphicFrameLocks xmlns:a="http://schemas.openxmlformats.org/drawingml/2006/main" noChangeAspect="1"/>
-            </wp:cNvGraphicFramePr>
-            <a:graphic xmlns:a="http://schemas.openxmlformats.org/drawingml/2006/main">
-              <a:graphicData uri="http://schemas.openxmlformats.org/drawingml/2006/picture">
-                <pic:pic xmlns:pic="http://schemas.openxmlformats.org/drawingml/2006/picture">
-                  <pic:nvPicPr>
-                    <pic:cNvPr id="1" name=""/>
-                    <pic:cNvPicPr/>
-                  </pic:nvPicPr>
-                  <pic:blipFill>
-                    <a:blip r:embed="rId41"/>
-                    <a:stretch>
-                      <a:fillRect/>
-                    </a:stretch>
-                  </pic:blipFill>
-                  <pic:spPr>
-                    <a:xfrm>
-                      <a:off x="0" y="0"/>
-                      <a:ext cx="2526778" cy="2501761"/>
-                    </a:xfrm>
-                    <a:prstGeom prst="rect">
-                      <a:avLst/>
-                    </a:prstGeom>
-                  </pic:spPr>
-                </pic:pic>
-              </a:graphicData>
-            </a:graphic>
-          </wp:inline>
-        </w:drawing>
-      </w:r>
-      <w:r>
-        <w:rPr>
-          <w:noProof/>
-        </w:rPr>
-        <w:t xml:space="preserve"> </w:t>
-      </w:r>
-      <w:r>
-        <w:rPr>
-          <w:noProof/>
-        </w:rPr>
-        <w:drawing>
-          <wp:inline distT="0" distB="0" distL="0" distR="0" wp14:anchorId="7E84DFBE" wp14:editId="68C3B73D">
-            <wp:extent cx="3050540" cy="2059235"/>
-            <wp:effectExtent l="0" t="0" r="0" b="0"/>
-            <wp:docPr id="41" name="Imagen 41"/>
             <wp:cNvGraphicFramePr>
               <a:graphicFrameLocks xmlns:a="http://schemas.openxmlformats.org/drawingml/2006/main" noChangeAspect="1"/>
             </wp:cNvGraphicFramePr>
@@ -5772,7 +5786,7 @@
                   <pic:spPr>
                     <a:xfrm>
                       <a:off x="0" y="0"/>
-                      <a:ext cx="3116425" cy="2103710"/>
+                      <a:ext cx="3200400" cy="1638300"/>
                     </a:xfrm>
                     <a:prstGeom prst="rect">
                       <a:avLst/>
@@ -5786,28 +5800,62 @@
       </w:r>
     </w:p>
     <w:p>
-      <w:r>
-        <w:t>Función de registro “</w:t>
+      <w:pPr>
+        <w:pStyle w:val="Ttulo3"/>
+      </w:pPr>
+      <w:bookmarkStart w:id="21" w:name="_Toc5277362"/>
+      <w:r>
+        <w:t>Función de registro por defecto de tipo usuario.</w:t>
+      </w:r>
+      <w:bookmarkEnd w:id="21"/>
+      <w:r>
+        <w:t xml:space="preserve"> </w:t>
+      </w:r>
+    </w:p>
+    <w:p>
+      <w:r>
+        <w:t>Función</w:t>
+      </w:r>
+      <w:r>
+        <w:t xml:space="preserve"> de registro</w:t>
+      </w:r>
+      <w:r>
+        <w:t xml:space="preserve"> “</w:t>
       </w:r>
       <w:proofErr w:type="spellStart"/>
       <w:r>
-        <w:t>créate_register</w:t>
+        <w:t>register</w:t>
       </w:r>
       <w:proofErr w:type="spellEnd"/>
       <w:r>
-        <w:t xml:space="preserve">” de tipo ‘GET. </w:t>
-      </w:r>
-    </w:p>
-    <w:p>
-      <w:r>
-        <w:rPr>
-          <w:noProof/>
-        </w:rPr>
+        <w:t>”</w:t>
+      </w:r>
+      <w:r>
+        <w:t xml:space="preserve"> de tipo ‘POST’</w:t>
+      </w:r>
+      <w:r>
+        <w:t>.</w:t>
+      </w:r>
+      <w:r>
+        <w:t xml:space="preserve"> </w:t>
+      </w:r>
+    </w:p>
+    <w:p>
+      <w:pPr>
+        <w:rPr>
+          <w:noProof/>
+        </w:rPr>
+      </w:pPr>
+      <w:r>
+        <w:rPr>
+          <w:noProof/>
+        </w:rPr>
+        <w:lastRenderedPageBreak/>
         <w:drawing>
-          <wp:inline distT="0" distB="0" distL="0" distR="0" wp14:anchorId="31F28BE2" wp14:editId="751AA410">
-            <wp:extent cx="3516785" cy="1836751"/>
-            <wp:effectExtent l="0" t="0" r="7620" b="0"/>
-            <wp:docPr id="44" name="Imagen 44"/>
+          <wp:inline distT="0" distB="0" distL="0" distR="0" wp14:anchorId="2EDBC37C" wp14:editId="77B41237">
+            <wp:extent cx="2457431" cy="2433100"/>
+            <wp:effectExtent l="0" t="0" r="635" b="5715"/>
+            <wp:docPr id="43" name="Imagen 43"/>
             <wp:cNvGraphicFramePr>
               <a:graphicFrameLocks xmlns:a="http://schemas.openxmlformats.org/drawingml/2006/main" noChangeAspect="1"/>
             </wp:cNvGraphicFramePr>
@@ -5827,7 +5875,7 @@
                   <pic:spPr>
                     <a:xfrm>
                       <a:off x="0" y="0"/>
-                      <a:ext cx="3689104" cy="1926750"/>
+                      <a:ext cx="2526778" cy="2501761"/>
                     </a:xfrm>
                     <a:prstGeom prst="rect">
                       <a:avLst/>
@@ -5839,41 +5887,10 @@
           </wp:inline>
         </w:drawing>
       </w:r>
-    </w:p>
-    <w:p>
-      <w:pPr>
-        <w:pStyle w:val="Ttulo2"/>
-        <w:rPr>
-          <w:noProof/>
-        </w:rPr>
-      </w:pPr>
-      <w:r>
-        <w:rPr>
-          <w:noProof/>
-        </w:rPr>
-        <w:br w:type="page"/>
-      </w:r>
-      <w:bookmarkStart w:id="22" w:name="_Toc5277363"/>
-      <w:r>
-        <w:rPr>
-          <w:noProof/>
-        </w:rPr>
-        <w:lastRenderedPageBreak/>
-        <w:t>Rutas de las funciones get y post</w:t>
-      </w:r>
-      <w:bookmarkEnd w:id="22"/>
-    </w:p>
-    <w:p>
-      <w:pPr>
-        <w:tabs>
-          <w:tab w:val="left" w:pos="6211"/>
-        </w:tabs>
-      </w:pPr>
-      <w:r>
-        <w:t>Control de rutas de las funciones de los controladores y las vistas</w:t>
-      </w:r>
-      <w:r>
-        <w:tab/>
+      <w:r>
+        <w:rPr>
+          <w:noProof/>
+        </w:rPr>
         <w:t xml:space="preserve"> </w:t>
       </w:r>
       <w:r>
@@ -5881,10 +5898,10 @@
           <w:noProof/>
         </w:rPr>
         <w:drawing>
-          <wp:inline distT="0" distB="0" distL="0" distR="0" wp14:anchorId="1760B2DB" wp14:editId="1FD91B77">
-            <wp:extent cx="5400675" cy="3000375"/>
-            <wp:effectExtent l="0" t="0" r="9525" b="9525"/>
-            <wp:docPr id="42" name="Imagen 42"/>
+          <wp:inline distT="0" distB="0" distL="0" distR="0" wp14:anchorId="7E84DFBE" wp14:editId="68C3B73D">
+            <wp:extent cx="3050540" cy="2059235"/>
+            <wp:effectExtent l="0" t="0" r="0" b="0"/>
+            <wp:docPr id="41" name="Imagen 41"/>
             <wp:cNvGraphicFramePr>
               <a:graphicFrameLocks xmlns:a="http://schemas.openxmlformats.org/drawingml/2006/main" noChangeAspect="1"/>
             </wp:cNvGraphicFramePr>
@@ -5904,6 +5921,138 @@
                   <pic:spPr>
                     <a:xfrm>
                       <a:off x="0" y="0"/>
+                      <a:ext cx="3116425" cy="2103710"/>
+                    </a:xfrm>
+                    <a:prstGeom prst="rect">
+                      <a:avLst/>
+                    </a:prstGeom>
+                  </pic:spPr>
+                </pic:pic>
+              </a:graphicData>
+            </a:graphic>
+          </wp:inline>
+        </w:drawing>
+      </w:r>
+    </w:p>
+    <w:p>
+      <w:r>
+        <w:t>Función de registro “</w:t>
+      </w:r>
+      <w:proofErr w:type="spellStart"/>
+      <w:r>
+        <w:t>créate_register</w:t>
+      </w:r>
+      <w:proofErr w:type="spellEnd"/>
+      <w:r>
+        <w:t xml:space="preserve">” de tipo ‘GET. </w:t>
+      </w:r>
+    </w:p>
+    <w:p>
+      <w:r>
+        <w:rPr>
+          <w:noProof/>
+        </w:rPr>
+        <w:drawing>
+          <wp:inline distT="0" distB="0" distL="0" distR="0" wp14:anchorId="31F28BE2" wp14:editId="751AA410">
+            <wp:extent cx="3516785" cy="1836751"/>
+            <wp:effectExtent l="0" t="0" r="7620" b="0"/>
+            <wp:docPr id="44" name="Imagen 44"/>
+            <wp:cNvGraphicFramePr>
+              <a:graphicFrameLocks xmlns:a="http://schemas.openxmlformats.org/drawingml/2006/main" noChangeAspect="1"/>
+            </wp:cNvGraphicFramePr>
+            <a:graphic xmlns:a="http://schemas.openxmlformats.org/drawingml/2006/main">
+              <a:graphicData uri="http://schemas.openxmlformats.org/drawingml/2006/picture">
+                <pic:pic xmlns:pic="http://schemas.openxmlformats.org/drawingml/2006/picture">
+                  <pic:nvPicPr>
+                    <pic:cNvPr id="1" name=""/>
+                    <pic:cNvPicPr/>
+                  </pic:nvPicPr>
+                  <pic:blipFill>
+                    <a:blip r:embed="rId45"/>
+                    <a:stretch>
+                      <a:fillRect/>
+                    </a:stretch>
+                  </pic:blipFill>
+                  <pic:spPr>
+                    <a:xfrm>
+                      <a:off x="0" y="0"/>
+                      <a:ext cx="3689104" cy="1926750"/>
+                    </a:xfrm>
+                    <a:prstGeom prst="rect">
+                      <a:avLst/>
+                    </a:prstGeom>
+                  </pic:spPr>
+                </pic:pic>
+              </a:graphicData>
+            </a:graphic>
+          </wp:inline>
+        </w:drawing>
+      </w:r>
+    </w:p>
+    <w:p>
+      <w:pPr>
+        <w:pStyle w:val="Ttulo2"/>
+        <w:rPr>
+          <w:noProof/>
+        </w:rPr>
+      </w:pPr>
+      <w:r>
+        <w:rPr>
+          <w:noProof/>
+        </w:rPr>
+        <w:br w:type="page"/>
+      </w:r>
+      <w:bookmarkStart w:id="22" w:name="_Toc5277363"/>
+      <w:r>
+        <w:rPr>
+          <w:noProof/>
+        </w:rPr>
+        <w:lastRenderedPageBreak/>
+        <w:t>Rutas de las funciones get y post</w:t>
+      </w:r>
+      <w:bookmarkEnd w:id="22"/>
+    </w:p>
+    <w:p>
+      <w:pPr>
+        <w:tabs>
+          <w:tab w:val="left" w:pos="6211"/>
+        </w:tabs>
+      </w:pPr>
+      <w:r>
+        <w:t>Control de rutas de las funciones de los controladores y las vistas</w:t>
+      </w:r>
+      <w:r>
+        <w:tab/>
+        <w:t xml:space="preserve"> </w:t>
+      </w:r>
+      <w:r>
+        <w:rPr>
+          <w:noProof/>
+        </w:rPr>
+        <w:drawing>
+          <wp:inline distT="0" distB="0" distL="0" distR="0" wp14:anchorId="1760B2DB" wp14:editId="1FD91B77">
+            <wp:extent cx="5400675" cy="3000375"/>
+            <wp:effectExtent l="0" t="0" r="9525" b="9525"/>
+            <wp:docPr id="42" name="Imagen 42"/>
+            <wp:cNvGraphicFramePr>
+              <a:graphicFrameLocks xmlns:a="http://schemas.openxmlformats.org/drawingml/2006/main" noChangeAspect="1"/>
+            </wp:cNvGraphicFramePr>
+            <a:graphic xmlns:a="http://schemas.openxmlformats.org/drawingml/2006/main">
+              <a:graphicData uri="http://schemas.openxmlformats.org/drawingml/2006/picture">
+                <pic:pic xmlns:pic="http://schemas.openxmlformats.org/drawingml/2006/picture">
+                  <pic:nvPicPr>
+                    <pic:cNvPr id="1" name=""/>
+                    <pic:cNvPicPr/>
+                  </pic:nvPicPr>
+                  <pic:blipFill>
+                    <a:blip r:embed="rId46"/>
+                    <a:stretch>
+                      <a:fillRect/>
+                    </a:stretch>
+                  </pic:blipFill>
+                  <pic:spPr>
+                    <a:xfrm>
+                      <a:off x="0" y="0"/>
                       <a:ext cx="5400675" cy="3000375"/>
                     </a:xfrm>
                     <a:prstGeom prst="rect">
@@ -5987,7 +6136,7 @@
                     </pic:cNvPicPr>
                   </pic:nvPicPr>
                   <pic:blipFill>
-                    <a:blip r:embed="rId45">
+                    <a:blip r:embed="rId47">
                       <a:extLst>
                         <a:ext uri="{28A0092B-C50C-407E-A947-70E740481C1C}">
                           <a14:useLocalDpi xmlns:a14="http://schemas.microsoft.com/office/drawing/2010/main" val="0"/>
@@ -6106,7 +6255,7 @@
                     <pic:cNvPicPr/>
                   </pic:nvPicPr>
                   <pic:blipFill>
-                    <a:blip r:embed="rId46"/>
+                    <a:blip r:embed="rId48"/>
                     <a:stretch>
                       <a:fillRect/>
                     </a:stretch>
@@ -6127,21 +6276,16 @@
         </w:drawing>
       </w:r>
     </w:p>
-    <w:p/>
-    <w:p/>
-    <w:p>
+    <w:p>
+      <w:pPr>
+        <w:pStyle w:val="Ttulo1"/>
+      </w:pPr>
       <w:r>
         <w:br w:type="page"/>
       </w:r>
-    </w:p>
-    <w:p/>
-    <w:p/>
-    <w:p>
-      <w:pPr>
-        <w:pStyle w:val="Ttulo1"/>
-      </w:pPr>
       <w:bookmarkStart w:id="23" w:name="_Toc5277364"/>
       <w:r>
+        <w:lastRenderedPageBreak/>
         <w:t>Pruebas de conexión intranet</w:t>
       </w:r>
       <w:bookmarkEnd w:id="23"/>
@@ -6195,7 +6339,7 @@
                     <pic:cNvPicPr/>
                   </pic:nvPicPr>
                   <pic:blipFill rotWithShape="1">
-                    <a:blip r:embed="rId47"/>
+                    <a:blip r:embed="rId49"/>
                     <a:srcRect l="2461" t="49491" r="27439" b="29191"/>
                     <a:stretch/>
                   </pic:blipFill>
@@ -6247,7 +6391,7 @@
                     <pic:cNvPicPr/>
                   </pic:nvPicPr>
                   <pic:blipFill>
-                    <a:blip r:embed="rId48"/>
+                    <a:blip r:embed="rId50"/>
                     <a:stretch>
                       <a:fillRect/>
                     </a:stretch>
@@ -6269,6 +6413,7 @@
       </w:r>
     </w:p>
     <w:p>
+      <w:bookmarkStart w:id="24" w:name="_GoBack"/>
       <w:r>
         <w:rPr>
           <w:noProof/>
@@ -6276,8 +6421,8 @@
         <w:lastRenderedPageBreak/>
         <w:drawing>
           <wp:inline distT="0" distB="0" distL="0" distR="0" wp14:anchorId="12342445" wp14:editId="75602EB9">
-            <wp:extent cx="5612130" cy="3155315"/>
-            <wp:effectExtent l="0" t="0" r="7620" b="6985"/>
+            <wp:extent cx="4673311" cy="2627482"/>
+            <wp:effectExtent l="0" t="0" r="0" b="1905"/>
             <wp:docPr id="17" name="Imagen 17"/>
             <wp:cNvGraphicFramePr>
               <a:graphicFrameLocks xmlns:a="http://schemas.openxmlformats.org/drawingml/2006/main" noChangeAspect="1"/>
@@ -6290,7 +6435,7 @@
                     <pic:cNvPicPr/>
                   </pic:nvPicPr>
                   <pic:blipFill>
-                    <a:blip r:embed="rId49"/>
+                    <a:blip r:embed="rId51"/>
                     <a:stretch>
                       <a:fillRect/>
                     </a:stretch>
@@ -6298,7 +6443,7 @@
                   <pic:spPr>
                     <a:xfrm>
                       <a:off x="0" y="0"/>
-                      <a:ext cx="5612130" cy="3155315"/>
+                      <a:ext cx="4680656" cy="2631612"/>
                     </a:xfrm>
                     <a:prstGeom prst="rect">
                       <a:avLst/>
@@ -6310,6 +6455,7 @@
           </wp:inline>
         </w:drawing>
       </w:r>
+      <w:bookmarkEnd w:id="24"/>
     </w:p>
     <w:p>
       <w:pPr>
@@ -6354,7 +6500,7 @@
                     <pic:cNvPicPr/>
                   </pic:nvPicPr>
                   <pic:blipFill rotWithShape="1">
-                    <a:blip r:embed="rId50"/>
+                    <a:blip r:embed="rId52"/>
                     <a:srcRect l="2231" t="41271" r="37943" b="43395"/>
                     <a:stretch/>
                   </pic:blipFill>
@@ -6416,7 +6562,7 @@
                     <pic:cNvPicPr/>
                   </pic:nvPicPr>
                   <pic:blipFill>
-                    <a:blip r:embed="rId51"/>
+                    <a:blip r:embed="rId53"/>
                     <a:stretch>
                       <a:fillRect/>
                     </a:stretch>
@@ -6454,8 +6600,8 @@
         <w:lastRenderedPageBreak/>
         <w:drawing>
           <wp:inline distT="0" distB="0" distL="0" distR="0" wp14:anchorId="3FC26C41" wp14:editId="20BFD8B3">
-            <wp:extent cx="3499626" cy="2300316"/>
-            <wp:effectExtent l="0" t="0" r="5715" b="5080"/>
+            <wp:extent cx="2847686" cy="1871793"/>
+            <wp:effectExtent l="0" t="0" r="0" b="0"/>
             <wp:docPr id="46" name="Imagen 46"/>
             <wp:cNvGraphicFramePr>
               <a:graphicFrameLocks xmlns:a="http://schemas.openxmlformats.org/drawingml/2006/main" noChangeAspect="1"/>
@@ -6468,7 +6614,7 @@
                     <pic:cNvPicPr/>
                   </pic:nvPicPr>
                   <pic:blipFill>
-                    <a:blip r:embed="rId52"/>
+                    <a:blip r:embed="rId54"/>
                     <a:stretch>
                       <a:fillRect/>
                     </a:stretch>
@@ -6476,7 +6622,7 @@
                   <pic:spPr>
                     <a:xfrm>
                       <a:off x="0" y="0"/>
-                      <a:ext cx="3513648" cy="2309532"/>
+                      <a:ext cx="2867510" cy="1884823"/>
                     </a:xfrm>
                     <a:prstGeom prst="rect">
                       <a:avLst/>
@@ -6497,20 +6643,20 @@
         <w:pStyle w:val="Ttulo1"/>
         <w:spacing w:before="360" w:after="40" w:line="240" w:lineRule="auto"/>
       </w:pPr>
-      <w:bookmarkStart w:id="24" w:name="_Toc4958340"/>
-      <w:bookmarkStart w:id="25" w:name="_Toc5277365"/>
+      <w:bookmarkStart w:id="25" w:name="_Toc4958340"/>
+      <w:bookmarkStart w:id="26" w:name="_Toc5277365"/>
       <w:r>
         <w:lastRenderedPageBreak/>
         <w:t>Manejo de errores</w:t>
       </w:r>
-      <w:bookmarkEnd w:id="24"/>
       <w:bookmarkEnd w:id="25"/>
+      <w:bookmarkEnd w:id="26"/>
     </w:p>
     <w:p>
       <w:pPr>
         <w:pStyle w:val="Ttulo2"/>
       </w:pPr>
-      <w:bookmarkStart w:id="26" w:name="_Toc5277366"/>
+      <w:bookmarkStart w:id="27" w:name="_Toc5277366"/>
       <w:proofErr w:type="spellStart"/>
       <w:r>
         <w:t>Runtime</w:t>
@@ -6527,7 +6673,7 @@
       <w:r>
         <w:t>:</w:t>
       </w:r>
-      <w:bookmarkEnd w:id="26"/>
+      <w:bookmarkEnd w:id="27"/>
     </w:p>
     <w:p>
       <w:r>
@@ -6585,7 +6731,7 @@
                     <pic:cNvPicPr/>
                   </pic:nvPicPr>
                   <pic:blipFill rotWithShape="1">
-                    <a:blip r:embed="rId53"/>
+                    <a:blip r:embed="rId55"/>
                     <a:srcRect t="13819" r="35957" b="7669"/>
                     <a:stretch/>
                   </pic:blipFill>
@@ -6651,7 +6797,7 @@
                     <pic:cNvPicPr/>
                   </pic:nvPicPr>
                   <pic:blipFill>
-                    <a:blip r:embed="rId54"/>
+                    <a:blip r:embed="rId56"/>
                     <a:stretch>
                       <a:fillRect/>
                     </a:stretch>
@@ -6704,7 +6850,7 @@
                     <pic:cNvPicPr/>
                   </pic:nvPicPr>
                   <pic:blipFill rotWithShape="1">
-                    <a:blip r:embed="rId55"/>
+                    <a:blip r:embed="rId57"/>
                     <a:srcRect l="6441" t="13497" r="41870" b="65632"/>
                     <a:stretch/>
                   </pic:blipFill>
@@ -6786,7 +6932,7 @@
                     <pic:cNvPicPr/>
                   </pic:nvPicPr>
                   <pic:blipFill>
-                    <a:blip r:embed="rId56"/>
+                    <a:blip r:embed="rId58"/>
                     <a:stretch>
                       <a:fillRect/>
                     </a:stretch>
@@ -6884,11 +7030,11 @@
       <w:pPr>
         <w:pStyle w:val="Ttulo2"/>
       </w:pPr>
-      <w:bookmarkStart w:id="27" w:name="_Toc5277367"/>
+      <w:bookmarkStart w:id="28" w:name="_Toc5277367"/>
       <w:r>
         <w:t>Error en la migración</w:t>
       </w:r>
-      <w:bookmarkEnd w:id="27"/>
+      <w:bookmarkEnd w:id="28"/>
     </w:p>
     <w:p>
       <w:r>
@@ -6914,7 +7060,7 @@
                     <pic:cNvPicPr/>
                   </pic:nvPicPr>
                   <pic:blipFill>
-                    <a:blip r:embed="rId57"/>
+                    <a:blip r:embed="rId59"/>
                     <a:stretch>
                       <a:fillRect/>
                     </a:stretch>
@@ -7024,7 +7170,7 @@
                     <pic:cNvPicPr/>
                   </pic:nvPicPr>
                   <pic:blipFill>
-                    <a:blip r:embed="rId58"/>
+                    <a:blip r:embed="rId60"/>
                     <a:stretch>
                       <a:fillRect/>
                     </a:stretch>
@@ -7130,7 +7276,7 @@
                     <pic:cNvPicPr/>
                   </pic:nvPicPr>
                   <pic:blipFill rotWithShape="1">
-                    <a:blip r:embed="rId59"/>
+                    <a:blip r:embed="rId61"/>
                     <a:srcRect t="13356" r="1383" b="5747"/>
                     <a:stretch/>
                   </pic:blipFill>
@@ -7188,7 +7334,7 @@
                     <pic:cNvPicPr/>
                   </pic:nvPicPr>
                   <pic:blipFill>
-                    <a:blip r:embed="rId60"/>
+                    <a:blip r:embed="rId62"/>
                     <a:stretch>
                       <a:fillRect/>
                     </a:stretch>
@@ -7229,104 +7375,6 @@
             <wp:extent cx="4437605" cy="2035534"/>
             <wp:effectExtent l="0" t="0" r="1270" b="3175"/>
             <wp:docPr id="15" name="Imagen 15"/>
-            <wp:cNvGraphicFramePr>
-              <a:graphicFrameLocks xmlns:a="http://schemas.openxmlformats.org/drawingml/2006/main" noChangeAspect="1"/>
-            </wp:cNvGraphicFramePr>
-            <a:graphic xmlns:a="http://schemas.openxmlformats.org/drawingml/2006/main">
-              <a:graphicData uri="http://schemas.openxmlformats.org/drawingml/2006/picture">
-                <pic:pic xmlns:pic="http://schemas.openxmlformats.org/drawingml/2006/picture">
-                  <pic:nvPicPr>
-                    <pic:cNvPr id="1" name=""/>
-                    <pic:cNvPicPr/>
-                  </pic:nvPicPr>
-                  <pic:blipFill>
-                    <a:blip r:embed="rId61"/>
-                    <a:stretch>
-                      <a:fillRect/>
-                    </a:stretch>
-                  </pic:blipFill>
-                  <pic:spPr>
-                    <a:xfrm>
-                      <a:off x="0" y="0"/>
-                      <a:ext cx="4454397" cy="2043236"/>
-                    </a:xfrm>
-                    <a:prstGeom prst="rect">
-                      <a:avLst/>
-                    </a:prstGeom>
-                  </pic:spPr>
-                </pic:pic>
-              </a:graphicData>
-            </a:graphic>
-          </wp:inline>
-        </w:drawing>
-      </w:r>
-    </w:p>
-    <w:p>
-      <w:r>
-        <w:rPr>
-          <w:noProof/>
-        </w:rPr>
-        <w:lastRenderedPageBreak/>
-        <w:drawing>
-          <wp:inline distT="0" distB="0" distL="0" distR="0" wp14:anchorId="3072DF43" wp14:editId="2C3629BB">
-            <wp:extent cx="5612130" cy="3155315"/>
-            <wp:effectExtent l="0" t="0" r="7620" b="6985"/>
-            <wp:docPr id="40" name="Imagen 40"/>
-            <wp:cNvGraphicFramePr>
-              <a:graphicFrameLocks xmlns:a="http://schemas.openxmlformats.org/drawingml/2006/main" noChangeAspect="1"/>
-            </wp:cNvGraphicFramePr>
-            <a:graphic xmlns:a="http://schemas.openxmlformats.org/drawingml/2006/main">
-              <a:graphicData uri="http://schemas.openxmlformats.org/drawingml/2006/picture">
-                <pic:pic xmlns:pic="http://schemas.openxmlformats.org/drawingml/2006/picture">
-                  <pic:nvPicPr>
-                    <pic:cNvPr id="1" name=""/>
-                    <pic:cNvPicPr/>
-                  </pic:nvPicPr>
-                  <pic:blipFill>
-                    <a:blip r:embed="rId62"/>
-                    <a:stretch>
-                      <a:fillRect/>
-                    </a:stretch>
-                  </pic:blipFill>
-                  <pic:spPr>
-                    <a:xfrm>
-                      <a:off x="0" y="0"/>
-                      <a:ext cx="5612130" cy="3155315"/>
-                    </a:xfrm>
-                    <a:prstGeom prst="rect">
-                      <a:avLst/>
-                    </a:prstGeom>
-                  </pic:spPr>
-                </pic:pic>
-              </a:graphicData>
-            </a:graphic>
-          </wp:inline>
-        </w:drawing>
-      </w:r>
-    </w:p>
-    <w:p>
-      <w:r>
-        <w:t>Verificar que la ruta exista, que tenga su método GET que trae el formulario y su método POST que envía los datos para ser guardados</w:t>
-      </w:r>
-    </w:p>
-    <w:p>
-      <w:pPr>
-        <w:pStyle w:val="Ttulo2"/>
-      </w:pPr>
-      <w:r>
-        <w:t>No despliega las listas de opciones</w:t>
-      </w:r>
-    </w:p>
-    <w:p>
-      <w:r>
-        <w:rPr>
-          <w:noProof/>
-        </w:rPr>
-        <w:drawing>
-          <wp:inline distT="0" distB="0" distL="0" distR="0" wp14:anchorId="347C81BC" wp14:editId="36273A54">
-            <wp:extent cx="1838592" cy="2348990"/>
-            <wp:effectExtent l="0" t="0" r="9525" b="0"/>
-            <wp:docPr id="48" name="Imagen 48"/>
             <wp:cNvGraphicFramePr>
               <a:graphicFrameLocks xmlns:a="http://schemas.openxmlformats.org/drawingml/2006/main" noChangeAspect="1"/>
             </wp:cNvGraphicFramePr>
@@ -7346,7 +7394,7 @@
                   <pic:spPr>
                     <a:xfrm>
                       <a:off x="0" y="0"/>
-                      <a:ext cx="1848316" cy="2361414"/>
+                      <a:ext cx="4454397" cy="2043236"/>
                     </a:xfrm>
                     <a:prstGeom prst="rect">
                       <a:avLst/>
@@ -7360,49 +7408,23 @@
       </w:r>
     </w:p>
     <w:p>
-      <w:r>
-        <w:t xml:space="preserve">Falta </w:t>
-      </w:r>
-      <w:proofErr w:type="spellStart"/>
-      <w:r>
-        <w:t>implentacion</w:t>
-      </w:r>
-      <w:proofErr w:type="spellEnd"/>
-      <w:r>
-        <w:t xml:space="preserve"> de </w:t>
-      </w:r>
-      <w:proofErr w:type="spellStart"/>
-      <w:r>
-        <w:t>jquery</w:t>
-      </w:r>
-      <w:proofErr w:type="spellEnd"/>
-      <w:r>
-        <w:t xml:space="preserve"> de </w:t>
-      </w:r>
-      <w:proofErr w:type="spellStart"/>
-      <w:r>
-        <w:t>matrialize</w:t>
-      </w:r>
-      <w:proofErr w:type="spellEnd"/>
-      <w:r>
-        <w:t xml:space="preserve"> para opciones de </w:t>
-      </w:r>
-      <w:proofErr w:type="spellStart"/>
-      <w:r>
-        <w:t>seleccion</w:t>
-      </w:r>
-      <w:proofErr w:type="spellEnd"/>
-    </w:p>
-    <w:p>
-      <w:r>
-        <w:rPr>
-          <w:noProof/>
-        </w:rPr>
+      <w:pPr>
+        <w:rPr>
+          <w:noProof/>
+        </w:rPr>
+      </w:pPr>
+    </w:p>
+    <w:p>
+      <w:r>
+        <w:rPr>
+          <w:noProof/>
+        </w:rPr>
+        <w:lastRenderedPageBreak/>
         <w:drawing>
-          <wp:inline distT="0" distB="0" distL="0" distR="0" wp14:anchorId="5C3C87EE" wp14:editId="29E2F16B">
-            <wp:extent cx="3305175" cy="923925"/>
-            <wp:effectExtent l="0" t="0" r="9525" b="9525"/>
-            <wp:docPr id="49" name="Imagen 49"/>
+          <wp:inline distT="0" distB="0" distL="0" distR="0" wp14:anchorId="3072DF43" wp14:editId="2C3629BB">
+            <wp:extent cx="5038436" cy="2684518"/>
+            <wp:effectExtent l="0" t="0" r="0" b="1905"/>
+            <wp:docPr id="40" name="Imagen 40"/>
             <wp:cNvGraphicFramePr>
               <a:graphicFrameLocks xmlns:a="http://schemas.openxmlformats.org/drawingml/2006/main" noChangeAspect="1"/>
             </wp:cNvGraphicFramePr>
@@ -7413,20 +7435,27 @@
                     <pic:cNvPr id="1" name=""/>
                     <pic:cNvPicPr/>
                   </pic:nvPicPr>
-                  <pic:blipFill>
+                  <pic:blipFill rotWithShape="1">
                     <a:blip r:embed="rId64"/>
-                    <a:stretch>
-                      <a:fillRect/>
-                    </a:stretch>
+                    <a:srcRect t="4947" b="5470"/>
+                    <a:stretch/>
                   </pic:blipFill>
-                  <pic:spPr>
+                  <pic:spPr bwMode="auto">
                     <a:xfrm>
                       <a:off x="0" y="0"/>
-                      <a:ext cx="3305175" cy="923925"/>
+                      <a:ext cx="5041905" cy="2686366"/>
                     </a:xfrm>
                     <a:prstGeom prst="rect">
                       <a:avLst/>
                     </a:prstGeom>
+                    <a:ln>
+                      <a:noFill/>
+                    </a:ln>
+                    <a:extLst>
+                      <a:ext uri="{53640926-AAD7-44D8-BBD7-CCE9431645EC}">
+                        <a14:shadowObscured xmlns:a14="http://schemas.microsoft.com/office/drawing/2010/main"/>
+                      </a:ext>
+                    </a:extLst>
                   </pic:spPr>
                 </pic:pic>
               </a:graphicData>
@@ -7437,15 +7466,27 @@
     </w:p>
     <w:p>
       <w:r>
-        <w:rPr>
-          <w:noProof/>
-        </w:rPr>
-        <w:lastRenderedPageBreak/>
+        <w:t>Verificar que la ruta exista, que tenga su método GET que trae el formulario y su método POST que envía los datos para ser guardados</w:t>
+      </w:r>
+    </w:p>
+    <w:p>
+      <w:pPr>
+        <w:pStyle w:val="Ttulo2"/>
+      </w:pPr>
+      <w:r>
+        <w:t>No despliega las listas de opciones</w:t>
+      </w:r>
+    </w:p>
+    <w:p>
+      <w:r>
+        <w:rPr>
+          <w:noProof/>
+        </w:rPr>
         <w:drawing>
-          <wp:inline distT="0" distB="0" distL="0" distR="0" wp14:anchorId="1C1E763E" wp14:editId="52E3255C">
-            <wp:extent cx="4171950" cy="3829050"/>
-            <wp:effectExtent l="0" t="0" r="0" b="0"/>
-            <wp:docPr id="50" name="Imagen 50"/>
+          <wp:inline distT="0" distB="0" distL="0" distR="0" wp14:anchorId="347C81BC" wp14:editId="36273A54">
+            <wp:extent cx="1838592" cy="2348990"/>
+            <wp:effectExtent l="0" t="0" r="9525" b="0"/>
+            <wp:docPr id="48" name="Imagen 48"/>
             <wp:cNvGraphicFramePr>
               <a:graphicFrameLocks xmlns:a="http://schemas.openxmlformats.org/drawingml/2006/main" noChangeAspect="1"/>
             </wp:cNvGraphicFramePr>
@@ -7465,7 +7506,7 @@
                   <pic:spPr>
                     <a:xfrm>
                       <a:off x="0" y="0"/>
-                      <a:ext cx="4171950" cy="3829050"/>
+                      <a:ext cx="1848316" cy="2361414"/>
                     </a:xfrm>
                     <a:prstGeom prst="rect">
                       <a:avLst/>
@@ -7477,8 +7518,111 @@
           </wp:inline>
         </w:drawing>
       </w:r>
-      <w:bookmarkStart w:id="28" w:name="_GoBack"/>
-      <w:bookmarkEnd w:id="28"/>
+    </w:p>
+    <w:p/>
+    <w:p/>
+    <w:p/>
+    <w:p/>
+    <w:p/>
+    <w:p/>
+    <w:p/>
+    <w:p/>
+    <w:p>
+      <w:r>
+        <w:lastRenderedPageBreak/>
+        <w:t xml:space="preserve">Falta </w:t>
+      </w:r>
+      <w:r>
+        <w:t>implementación</w:t>
+      </w:r>
+      <w:r>
+        <w:t xml:space="preserve"> de jquery de matrialize para opciones de </w:t>
+      </w:r>
+      <w:r>
+        <w:t>selección</w:t>
+      </w:r>
+    </w:p>
+    <w:p>
+      <w:r>
+        <w:rPr>
+          <w:noProof/>
+        </w:rPr>
+        <w:drawing>
+          <wp:inline distT="0" distB="0" distL="0" distR="0" wp14:anchorId="5C3C87EE" wp14:editId="29E2F16B">
+            <wp:extent cx="3305175" cy="923925"/>
+            <wp:effectExtent l="0" t="0" r="9525" b="9525"/>
+            <wp:docPr id="49" name="Imagen 49"/>
+            <wp:cNvGraphicFramePr>
+              <a:graphicFrameLocks xmlns:a="http://schemas.openxmlformats.org/drawingml/2006/main" noChangeAspect="1"/>
+            </wp:cNvGraphicFramePr>
+            <a:graphic xmlns:a="http://schemas.openxmlformats.org/drawingml/2006/main">
+              <a:graphicData uri="http://schemas.openxmlformats.org/drawingml/2006/picture">
+                <pic:pic xmlns:pic="http://schemas.openxmlformats.org/drawingml/2006/picture">
+                  <pic:nvPicPr>
+                    <pic:cNvPr id="1" name=""/>
+                    <pic:cNvPicPr/>
+                  </pic:nvPicPr>
+                  <pic:blipFill>
+                    <a:blip r:embed="rId66"/>
+                    <a:stretch>
+                      <a:fillRect/>
+                    </a:stretch>
+                  </pic:blipFill>
+                  <pic:spPr>
+                    <a:xfrm>
+                      <a:off x="0" y="0"/>
+                      <a:ext cx="3305175" cy="923925"/>
+                    </a:xfrm>
+                    <a:prstGeom prst="rect">
+                      <a:avLst/>
+                    </a:prstGeom>
+                  </pic:spPr>
+                </pic:pic>
+              </a:graphicData>
+            </a:graphic>
+          </wp:inline>
+        </w:drawing>
+      </w:r>
+      <w:r>
+        <w:rPr>
+          <w:noProof/>
+        </w:rPr>
+        <w:drawing>
+          <wp:inline distT="0" distB="0" distL="0" distR="0" wp14:anchorId="1C1E763E" wp14:editId="52E3255C">
+            <wp:extent cx="2103274" cy="1930402"/>
+            <wp:effectExtent l="0" t="0" r="0" b="0"/>
+            <wp:docPr id="50" name="Imagen 50"/>
+            <wp:cNvGraphicFramePr>
+              <a:graphicFrameLocks xmlns:a="http://schemas.openxmlformats.org/drawingml/2006/main" noChangeAspect="1"/>
+            </wp:cNvGraphicFramePr>
+            <a:graphic xmlns:a="http://schemas.openxmlformats.org/drawingml/2006/main">
+              <a:graphicData uri="http://schemas.openxmlformats.org/drawingml/2006/picture">
+                <pic:pic xmlns:pic="http://schemas.openxmlformats.org/drawingml/2006/picture">
+                  <pic:nvPicPr>
+                    <pic:cNvPr id="1" name=""/>
+                    <pic:cNvPicPr/>
+                  </pic:nvPicPr>
+                  <pic:blipFill>
+                    <a:blip r:embed="rId67"/>
+                    <a:stretch>
+                      <a:fillRect/>
+                    </a:stretch>
+                  </pic:blipFill>
+                  <pic:spPr>
+                    <a:xfrm>
+                      <a:off x="0" y="0"/>
+                      <a:ext cx="2130039" cy="1954967"/>
+                    </a:xfrm>
+                    <a:prstGeom prst="rect">
+                      <a:avLst/>
+                    </a:prstGeom>
+                  </pic:spPr>
+                </pic:pic>
+              </a:graphicData>
+            </a:graphic>
+          </wp:inline>
+        </w:drawing>
+      </w:r>
     </w:p>
     <w:sectPr>
       <w:pgSz w:w="12240" w:h="15840"/>

</xml_diff>

<commit_message>
Filtros de seguridad  por rol
</commit_message>
<xml_diff>
--- a/backend/bd and archives/Manual de instalación del proyecto Gimnasio Virtual.docx
+++ b/backend/bd and archives/Manual de instalación del proyecto Gimnasio Virtual.docx
@@ -6413,7 +6413,6 @@
       </w:r>
     </w:p>
     <w:p>
-      <w:bookmarkStart w:id="24" w:name="_GoBack"/>
       <w:r>
         <w:rPr>
           <w:noProof/>
@@ -6455,7 +6454,6 @@
           </wp:inline>
         </w:drawing>
       </w:r>
-      <w:bookmarkEnd w:id="24"/>
     </w:p>
     <w:p>
       <w:pPr>
@@ -6584,15 +6582,6 @@
       </w:r>
     </w:p>
     <w:p>
-      <w:pPr>
-        <w:rPr>
-          <w:rFonts w:asciiTheme="majorHAnsi" w:eastAsiaTheme="majorEastAsia" w:hAnsiTheme="majorHAnsi" w:cstheme="majorBidi"/>
-          <w:spacing w:val="-10"/>
-          <w:kern w:val="28"/>
-          <w:sz w:val="56"/>
-          <w:szCs w:val="56"/>
-        </w:rPr>
-      </w:pPr>
       <w:r>
         <w:rPr>
           <w:noProof/>
@@ -6634,7 +6623,271 @@
           </wp:inline>
         </w:drawing>
       </w:r>
-      <w:r>
+    </w:p>
+    <w:p>
+      <w:r>
+        <w:br w:type="page"/>
+      </w:r>
+    </w:p>
+    <w:p>
+      <w:pPr>
+        <w:rPr>
+          <w:noProof/>
+        </w:rPr>
+      </w:pPr>
+    </w:p>
+    <w:p>
+      <w:pPr>
+        <w:pStyle w:val="Ttulo1"/>
+        <w:rPr>
+          <w:noProof/>
+          <w:u w:val="single"/>
+        </w:rPr>
+      </w:pPr>
+      <w:r>
+        <w:rPr>
+          <w:noProof/>
+        </w:rPr>
+        <w:t>Filtros de acceso por rol</w:t>
+      </w:r>
+    </w:p>
+    <w:p>
+      <w:pPr>
+        <w:pStyle w:val="Ttulo2"/>
+      </w:pPr>
+      <w:r>
+        <w:t>Creación</w:t>
+      </w:r>
+      <w:r>
+        <w:t xml:space="preserve"> de middleware</w:t>
+      </w:r>
+    </w:p>
+    <w:p>
+      <w:r>
+        <w:t>Creación</w:t>
+      </w:r>
+      <w:r>
+        <w:t xml:space="preserve"> del modulo de filtro middleware para instructor</w:t>
+      </w:r>
+    </w:p>
+    <w:p>
+      <w:r>
+        <w:rPr>
+          <w:noProof/>
+        </w:rPr>
+        <w:drawing>
+          <wp:inline distT="0" distB="0" distL="0" distR="0" wp14:anchorId="2861ADB7" wp14:editId="49229D95">
+            <wp:extent cx="6267915" cy="723900"/>
+            <wp:effectExtent l="0" t="0" r="0" b="0"/>
+            <wp:docPr id="52" name="Imagen 52"/>
+            <wp:cNvGraphicFramePr>
+              <a:graphicFrameLocks xmlns:a="http://schemas.openxmlformats.org/drawingml/2006/main" noChangeAspect="1"/>
+            </wp:cNvGraphicFramePr>
+            <a:graphic xmlns:a="http://schemas.openxmlformats.org/drawingml/2006/main">
+              <a:graphicData uri="http://schemas.openxmlformats.org/drawingml/2006/picture">
+                <pic:pic xmlns:pic="http://schemas.openxmlformats.org/drawingml/2006/picture">
+                  <pic:nvPicPr>
+                    <pic:cNvPr id="1" name=""/>
+                    <pic:cNvPicPr/>
+                  </pic:nvPicPr>
+                  <pic:blipFill rotWithShape="1">
+                    <a:blip r:embed="rId55"/>
+                    <a:srcRect l="3394" t="10263" r="36355" b="77359"/>
+                    <a:stretch/>
+                  </pic:blipFill>
+                  <pic:spPr bwMode="auto">
+                    <a:xfrm>
+                      <a:off x="0" y="0"/>
+                      <a:ext cx="6292192" cy="726704"/>
+                    </a:xfrm>
+                    <a:prstGeom prst="rect">
+                      <a:avLst/>
+                    </a:prstGeom>
+                    <a:ln>
+                      <a:noFill/>
+                    </a:ln>
+                    <a:extLst>
+                      <a:ext uri="{53640926-AAD7-44D8-BBD7-CCE9431645EC}">
+                        <a14:shadowObscured xmlns:a14="http://schemas.microsoft.com/office/drawing/2010/main"/>
+                      </a:ext>
+                    </a:extLst>
+                  </pic:spPr>
+                </pic:pic>
+              </a:graphicData>
+            </a:graphic>
+          </wp:inline>
+        </w:drawing>
+      </w:r>
+    </w:p>
+    <w:p/>
+    <w:p>
+      <w:r>
+        <w:rPr>
+          <w:noProof/>
+        </w:rPr>
+        <w:drawing>
+          <wp:inline distT="0" distB="0" distL="0" distR="0" wp14:anchorId="11E0D955" wp14:editId="326A0BDF">
+            <wp:extent cx="5612130" cy="3155315"/>
+            <wp:effectExtent l="0" t="0" r="7620" b="6985"/>
+            <wp:docPr id="54" name="Imagen 54"/>
+            <wp:cNvGraphicFramePr>
+              <a:graphicFrameLocks xmlns:a="http://schemas.openxmlformats.org/drawingml/2006/main" noChangeAspect="1"/>
+            </wp:cNvGraphicFramePr>
+            <a:graphic xmlns:a="http://schemas.openxmlformats.org/drawingml/2006/main">
+              <a:graphicData uri="http://schemas.openxmlformats.org/drawingml/2006/picture">
+                <pic:pic xmlns:pic="http://schemas.openxmlformats.org/drawingml/2006/picture">
+                  <pic:nvPicPr>
+                    <pic:cNvPr id="1" name=""/>
+                    <pic:cNvPicPr/>
+                  </pic:nvPicPr>
+                  <pic:blipFill>
+                    <a:blip r:embed="rId56"/>
+                    <a:stretch>
+                      <a:fillRect/>
+                    </a:stretch>
+                  </pic:blipFill>
+                  <pic:spPr>
+                    <a:xfrm>
+                      <a:off x="0" y="0"/>
+                      <a:ext cx="5612130" cy="3155315"/>
+                    </a:xfrm>
+                    <a:prstGeom prst="rect">
+                      <a:avLst/>
+                    </a:prstGeom>
+                  </pic:spPr>
+                </pic:pic>
+              </a:graphicData>
+            </a:graphic>
+          </wp:inline>
+        </w:drawing>
+      </w:r>
+      <w:bookmarkStart w:id="24" w:name="_GoBack"/>
+      <w:bookmarkEnd w:id="24"/>
+    </w:p>
+    <w:p/>
+    <w:p>
+      <w:pPr>
+        <w:rPr>
+          <w:noProof/>
+        </w:rPr>
+      </w:pPr>
+    </w:p>
+    <w:p>
+      <w:pPr>
+        <w:rPr>
+          <w:noProof/>
+        </w:rPr>
+      </w:pPr>
+      <w:r>
+        <w:rPr>
+          <w:noProof/>
+        </w:rPr>
+        <w:drawing>
+          <wp:inline distT="0" distB="0" distL="0" distR="0" wp14:anchorId="63D696EF" wp14:editId="779F4BB6">
+            <wp:extent cx="2603752" cy="1193165"/>
+            <wp:effectExtent l="0" t="0" r="6350" b="6985"/>
+            <wp:docPr id="55" name="Imagen 55"/>
+            <wp:cNvGraphicFramePr>
+              <a:graphicFrameLocks xmlns:a="http://schemas.openxmlformats.org/drawingml/2006/main" noChangeAspect="1"/>
+            </wp:cNvGraphicFramePr>
+            <a:graphic xmlns:a="http://schemas.openxmlformats.org/drawingml/2006/main">
+              <a:graphicData uri="http://schemas.openxmlformats.org/drawingml/2006/picture">
+                <pic:pic xmlns:pic="http://schemas.openxmlformats.org/drawingml/2006/picture">
+                  <pic:nvPicPr>
+                    <pic:cNvPr id="1" name=""/>
+                    <pic:cNvPicPr/>
+                  </pic:nvPicPr>
+                  <pic:blipFill rotWithShape="1">
+                    <a:blip r:embed="rId57"/>
+                    <a:srcRect t="13283" b="5212"/>
+                    <a:stretch/>
+                  </pic:blipFill>
+                  <pic:spPr bwMode="auto">
+                    <a:xfrm>
+                      <a:off x="0" y="0"/>
+                      <a:ext cx="2626678" cy="1203671"/>
+                    </a:xfrm>
+                    <a:prstGeom prst="rect">
+                      <a:avLst/>
+                    </a:prstGeom>
+                    <a:ln>
+                      <a:noFill/>
+                    </a:ln>
+                    <a:extLst>
+                      <a:ext uri="{53640926-AAD7-44D8-BBD7-CCE9431645EC}">
+                        <a14:shadowObscured xmlns:a14="http://schemas.microsoft.com/office/drawing/2010/main"/>
+                      </a:ext>
+                    </a:extLst>
+                  </pic:spPr>
+                </pic:pic>
+              </a:graphicData>
+            </a:graphic>
+          </wp:inline>
+        </w:drawing>
+      </w:r>
+      <w:r>
+        <w:rPr>
+          <w:noProof/>
+        </w:rPr>
+        <w:drawing>
+          <wp:inline distT="0" distB="0" distL="0" distR="0" wp14:anchorId="6ADDEF54" wp14:editId="5F334753">
+            <wp:extent cx="2819459" cy="1247719"/>
+            <wp:effectExtent l="0" t="0" r="0" b="0"/>
+            <wp:docPr id="56" name="Imagen 56"/>
+            <wp:cNvGraphicFramePr>
+              <a:graphicFrameLocks xmlns:a="http://schemas.openxmlformats.org/drawingml/2006/main" noChangeAspect="1"/>
+            </wp:cNvGraphicFramePr>
+            <a:graphic xmlns:a="http://schemas.openxmlformats.org/drawingml/2006/main">
+              <a:graphicData uri="http://schemas.openxmlformats.org/drawingml/2006/picture">
+                <pic:pic xmlns:pic="http://schemas.openxmlformats.org/drawingml/2006/picture">
+                  <pic:nvPicPr>
+                    <pic:cNvPr id="1" name=""/>
+                    <pic:cNvPicPr/>
+                  </pic:nvPicPr>
+                  <pic:blipFill rotWithShape="1">
+                    <a:blip r:embed="rId58"/>
+                    <a:srcRect t="15557" r="1052" b="6562"/>
+                    <a:stretch/>
+                  </pic:blipFill>
+                  <pic:spPr bwMode="auto">
+                    <a:xfrm>
+                      <a:off x="0" y="0"/>
+                      <a:ext cx="2841108" cy="1257299"/>
+                    </a:xfrm>
+                    <a:prstGeom prst="rect">
+                      <a:avLst/>
+                    </a:prstGeom>
+                    <a:ln>
+                      <a:noFill/>
+                    </a:ln>
+                    <a:extLst>
+                      <a:ext uri="{53640926-AAD7-44D8-BBD7-CCE9431645EC}">
+                        <a14:shadowObscured xmlns:a14="http://schemas.microsoft.com/office/drawing/2010/main"/>
+                      </a:ext>
+                    </a:extLst>
+                  </pic:spPr>
+                </pic:pic>
+              </a:graphicData>
+            </a:graphic>
+          </wp:inline>
+        </w:drawing>
+      </w:r>
+    </w:p>
+    <w:p>
+      <w:pPr>
+        <w:rPr>
+          <w:rFonts w:asciiTheme="majorHAnsi" w:eastAsiaTheme="majorEastAsia" w:hAnsiTheme="majorHAnsi" w:cstheme="majorBidi"/>
+          <w:spacing w:val="-10"/>
+          <w:kern w:val="28"/>
+          <w:sz w:val="56"/>
+          <w:szCs w:val="56"/>
+          <w:lang w:val="en-US"/>
+        </w:rPr>
+      </w:pPr>
+      <w:r>
+        <w:rPr>
+          <w:lang w:val="en-US"/>
+        </w:rPr>
         <w:br w:type="page"/>
       </w:r>
     </w:p>
@@ -6731,7 +6984,7 @@
                     <pic:cNvPicPr/>
                   </pic:nvPicPr>
                   <pic:blipFill rotWithShape="1">
-                    <a:blip r:embed="rId55"/>
+                    <a:blip r:embed="rId59"/>
                     <a:srcRect t="13819" r="35957" b="7669"/>
                     <a:stretch/>
                   </pic:blipFill>
@@ -6797,7 +7050,7 @@
                     <pic:cNvPicPr/>
                   </pic:nvPicPr>
                   <pic:blipFill>
-                    <a:blip r:embed="rId56"/>
+                    <a:blip r:embed="rId60"/>
                     <a:stretch>
                       <a:fillRect/>
                     </a:stretch>
@@ -6850,7 +7103,7 @@
                     <pic:cNvPicPr/>
                   </pic:nvPicPr>
                   <pic:blipFill rotWithShape="1">
-                    <a:blip r:embed="rId57"/>
+                    <a:blip r:embed="rId61"/>
                     <a:srcRect l="6441" t="13497" r="41870" b="65632"/>
                     <a:stretch/>
                   </pic:blipFill>
@@ -6932,7 +7185,7 @@
                     <pic:cNvPicPr/>
                   </pic:nvPicPr>
                   <pic:blipFill>
-                    <a:blip r:embed="rId58"/>
+                    <a:blip r:embed="rId62"/>
                     <a:stretch>
                       <a:fillRect/>
                     </a:stretch>
@@ -7060,7 +7313,7 @@
                     <pic:cNvPicPr/>
                   </pic:nvPicPr>
                   <pic:blipFill>
-                    <a:blip r:embed="rId59"/>
+                    <a:blip r:embed="rId63"/>
                     <a:stretch>
                       <a:fillRect/>
                     </a:stretch>
@@ -7170,7 +7423,7 @@
                     <pic:cNvPicPr/>
                   </pic:nvPicPr>
                   <pic:blipFill>
-                    <a:blip r:embed="rId60"/>
+                    <a:blip r:embed="rId64"/>
                     <a:stretch>
                       <a:fillRect/>
                     </a:stretch>
@@ -7276,7 +7529,7 @@
                     <pic:cNvPicPr/>
                   </pic:nvPicPr>
                   <pic:blipFill rotWithShape="1">
-                    <a:blip r:embed="rId61"/>
+                    <a:blip r:embed="rId65"/>
                     <a:srcRect t="13356" r="1383" b="5747"/>
                     <a:stretch/>
                   </pic:blipFill>
@@ -7334,7 +7587,7 @@
                     <pic:cNvPicPr/>
                   </pic:nvPicPr>
                   <pic:blipFill>
-                    <a:blip r:embed="rId62"/>
+                    <a:blip r:embed="rId66"/>
                     <a:stretch>
                       <a:fillRect/>
                     </a:stretch>
@@ -7386,7 +7639,7 @@
                     <pic:cNvPicPr/>
                   </pic:nvPicPr>
                   <pic:blipFill>
-                    <a:blip r:embed="rId63"/>
+                    <a:blip r:embed="rId67"/>
                     <a:stretch>
                       <a:fillRect/>
                     </a:stretch>
@@ -7436,7 +7689,7 @@
                     <pic:cNvPicPr/>
                   </pic:nvPicPr>
                   <pic:blipFill rotWithShape="1">
-                    <a:blip r:embed="rId64"/>
+                    <a:blip r:embed="rId68"/>
                     <a:srcRect t="4947" b="5470"/>
                     <a:stretch/>
                   </pic:blipFill>
@@ -7498,7 +7751,7 @@
                     <pic:cNvPicPr/>
                   </pic:nvPicPr>
                   <pic:blipFill>
-                    <a:blip r:embed="rId65"/>
+                    <a:blip r:embed="rId69"/>
                     <a:stretch>
                       <a:fillRect/>
                     </a:stretch>
@@ -7563,7 +7816,7 @@
                     <pic:cNvPicPr/>
                   </pic:nvPicPr>
                   <pic:blipFill>
-                    <a:blip r:embed="rId66"/>
+                    <a:blip r:embed="rId70"/>
                     <a:stretch>
                       <a:fillRect/>
                     </a:stretch>
@@ -7603,7 +7856,7 @@
                     <pic:cNvPicPr/>
                   </pic:nvPicPr>
                   <pic:blipFill>
-                    <a:blip r:embed="rId67"/>
+                    <a:blip r:embed="rId71"/>
                     <a:stretch>
                       <a:fillRect/>
                     </a:stretch>

</xml_diff>